<commit_message>
Updated to include board modification details
</commit_message>
<xml_diff>
--- a/6 Hardware Explorations/ESP32 WROOM with microphone/Board modification to allow flash.docx
+++ b/6 Hardware Explorations/ESP32 WROOM with microphone/Board modification to allow flash.docx
@@ -4,19 +4,195 @@
   <w:body>
     <w:p>
       <w:r>
+        <w:rPr>
+          <w:noProof/>
+        </w:rPr>
         <mc:AlternateContent>
           <mc:Choice Requires="wps">
             <w:drawing>
-              <wp:anchor distT="0" distB="0" distL="114300" distR="114300" simplePos="0" relativeHeight="251666432" behindDoc="0" locked="0" layoutInCell="1" allowOverlap="1" wp14:anchorId="52380C46" wp14:editId="68E07A18">
+              <wp:anchor distT="0" distB="0" distL="114300" distR="114300" simplePos="0" relativeHeight="251681792" behindDoc="0" locked="0" layoutInCell="1" allowOverlap="1" wp14:anchorId="55189812" wp14:editId="6ABC7472">
                 <wp:simplePos x="0" y="0"/>
                 <wp:positionH relativeFrom="column">
-                  <wp:posOffset>1833880</wp:posOffset>
+                  <wp:posOffset>3422073</wp:posOffset>
+                </wp:positionH>
+                <wp:positionV relativeFrom="paragraph">
+                  <wp:posOffset>3934692</wp:posOffset>
+                </wp:positionV>
+                <wp:extent cx="2043314" cy="304800"/>
+                <wp:effectExtent l="0" t="0" r="14605" b="19050"/>
+                <wp:wrapNone/>
+                <wp:docPr id="31" name="Text Box 31"/>
+                <wp:cNvGraphicFramePr/>
+                <a:graphic xmlns:a="http://schemas.openxmlformats.org/drawingml/2006/main">
+                  <a:graphicData uri="http://schemas.microsoft.com/office/word/2010/wordprocessingShape">
+                    <wps:wsp>
+                      <wps:cNvSpPr txBox="1"/>
+                      <wps:spPr>
+                        <a:xfrm>
+                          <a:off x="0" y="0"/>
+                          <a:ext cx="2043314" cy="304800"/>
+                        </a:xfrm>
+                        <a:prstGeom prst="rect">
+                          <a:avLst/>
+                        </a:prstGeom>
+                        <a:solidFill>
+                          <a:schemeClr val="lt1"/>
+                        </a:solidFill>
+                        <a:ln w="6350">
+                          <a:solidFill>
+                            <a:prstClr val="black"/>
+                          </a:solidFill>
+                        </a:ln>
+                      </wps:spPr>
+                      <wps:txbx>
+                        <w:txbxContent>
+                          <w:p>
+                            <w:r>
+                              <w:t>Front side (component side)</w:t>
+                            </w:r>
+                          </w:p>
+                        </w:txbxContent>
+                      </wps:txbx>
+                      <wps:bodyPr rot="0" spcFirstLastPara="0" vertOverflow="overflow" horzOverflow="overflow" vert="horz" wrap="square" lIns="91440" tIns="45720" rIns="91440" bIns="45720" numCol="1" spcCol="0" rtlCol="0" fromWordArt="0" anchor="t" anchorCtr="0" forceAA="0" compatLnSpc="1">
+                        <a:prstTxWarp prst="textNoShape">
+                          <a:avLst/>
+                        </a:prstTxWarp>
+                        <a:noAutofit/>
+                      </wps:bodyPr>
+                    </wps:wsp>
+                  </a:graphicData>
+                </a:graphic>
+                <wp14:sizeRelH relativeFrom="margin">
+                  <wp14:pctWidth>0</wp14:pctWidth>
+                </wp14:sizeRelH>
+                <wp14:sizeRelV relativeFrom="margin">
+                  <wp14:pctHeight>0</wp14:pctHeight>
+                </wp14:sizeRelV>
+              </wp:anchor>
+            </w:drawing>
+          </mc:Choice>
+          <mc:Fallback>
+            <w:pict>
+              <v:shapetype w14:anchorId="55189812" id="_x0000_t202" coordsize="21600,21600" o:spt="202" path="m,l,21600r21600,l21600,xe">
+                <v:stroke joinstyle="miter"/>
+                <v:path gradientshapeok="t" o:connecttype="rect"/>
+              </v:shapetype>
+              <v:shape id="Text Box 31" o:spid="_x0000_s1026" type="#_x0000_t202" style="position:absolute;margin-left:269.45pt;margin-top:309.8pt;width:160.9pt;height:24pt;z-index:251681792;visibility:visible;mso-wrap-style:square;mso-width-percent:0;mso-height-percent:0;mso-wrap-distance-left:9pt;mso-wrap-distance-top:0;mso-wrap-distance-right:9pt;mso-wrap-distance-bottom:0;mso-position-horizontal:absolute;mso-position-horizontal-relative:text;mso-position-vertical:absolute;mso-position-vertical-relative:text;mso-width-percent:0;mso-height-percent:0;mso-width-relative:margin;mso-height-relative:margin;v-text-anchor:top" o:gfxdata="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" fillcolor="white [3201]" strokeweight=".5pt">
+                <v:textbox>
+                  <w:txbxContent>
+                    <w:p>
+                      <w:r>
+                        <w:t>Front side (component side)</w:t>
+                      </w:r>
+                    </w:p>
+                  </w:txbxContent>
+                </v:textbox>
+              </v:shape>
+            </w:pict>
+          </mc:Fallback>
+        </mc:AlternateContent>
+      </w:r>
+      <w:r>
+        <w:rPr>
+          <w:noProof/>
+        </w:rPr>
+        <mc:AlternateContent>
+          <mc:Choice Requires="wps">
+            <w:drawing>
+              <wp:anchor distT="0" distB="0" distL="114300" distR="114300" simplePos="0" relativeHeight="251667456" behindDoc="0" locked="0" layoutInCell="1" allowOverlap="1" wp14:anchorId="673A8F26" wp14:editId="73D67A89">
+                <wp:simplePos x="0" y="0"/>
+                <wp:positionH relativeFrom="margin">
+                  <wp:posOffset>1637030</wp:posOffset>
+                </wp:positionH>
+                <wp:positionV relativeFrom="paragraph">
+                  <wp:posOffset>4125595</wp:posOffset>
+                </wp:positionV>
+                <wp:extent cx="741680" cy="248920"/>
+                <wp:effectExtent l="0" t="0" r="1270" b="0"/>
+                <wp:wrapNone/>
+                <wp:docPr id="13" name="Text Box 13"/>
+                <wp:cNvGraphicFramePr/>
+                <a:graphic xmlns:a="http://schemas.openxmlformats.org/drawingml/2006/main">
+                  <a:graphicData uri="http://schemas.microsoft.com/office/word/2010/wordprocessingShape">
+                    <wps:wsp>
+                      <wps:cNvSpPr txBox="1"/>
+                      <wps:spPr>
+                        <a:xfrm>
+                          <a:off x="0" y="0"/>
+                          <a:ext cx="741680" cy="248920"/>
+                        </a:xfrm>
+                        <a:prstGeom prst="rect">
+                          <a:avLst/>
+                        </a:prstGeom>
+                        <a:solidFill>
+                          <a:schemeClr val="lt1"/>
+                        </a:solidFill>
+                        <a:ln w="6350">
+                          <a:noFill/>
+                        </a:ln>
+                      </wps:spPr>
+                      <wps:txbx>
+                        <w:txbxContent>
+                          <w:p>
+                            <w:r>
+                              <w:t>Cut here</w:t>
+                            </w:r>
+                          </w:p>
+                        </w:txbxContent>
+                      </wps:txbx>
+                      <wps:bodyPr rot="0" spcFirstLastPara="0" vertOverflow="overflow" horzOverflow="overflow" vert="horz" wrap="square" lIns="91440" tIns="45720" rIns="91440" bIns="45720" numCol="1" spcCol="0" rtlCol="0" fromWordArt="0" anchor="t" anchorCtr="0" forceAA="0" compatLnSpc="1">
+                        <a:prstTxWarp prst="textNoShape">
+                          <a:avLst/>
+                        </a:prstTxWarp>
+                        <a:noAutofit/>
+                      </wps:bodyPr>
+                    </wps:wsp>
+                  </a:graphicData>
+                </a:graphic>
+                <wp14:sizeRelH relativeFrom="margin">
+                  <wp14:pctWidth>0</wp14:pctWidth>
+                </wp14:sizeRelH>
+                <wp14:sizeRelV relativeFrom="margin">
+                  <wp14:pctHeight>0</wp14:pctHeight>
+                </wp14:sizeRelV>
+              </wp:anchor>
+            </w:drawing>
+          </mc:Choice>
+          <mc:Fallback>
+            <w:pict>
+              <v:shape w14:anchorId="673A8F26" id="Text Box 13" o:spid="_x0000_s1027" type="#_x0000_t202" style="position:absolute;margin-left:128.9pt;margin-top:324.85pt;width:58.4pt;height:19.6pt;z-index:251667456;visibility:visible;mso-wrap-style:square;mso-width-percent:0;mso-height-percent:0;mso-wrap-distance-left:9pt;mso-wrap-distance-top:0;mso-wrap-distance-right:9pt;mso-wrap-distance-bottom:0;mso-position-horizontal:absolute;mso-position-horizontal-relative:margin;mso-position-vertical:absolute;mso-position-vertical-relative:text;mso-width-percent:0;mso-height-percent:0;mso-width-relative:margin;mso-height-relative:margin;v-text-anchor:top" o:gfxdata="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" fillcolor="white [3201]" stroked="f" strokeweight=".5pt">
+                <v:textbox>
+                  <w:txbxContent>
+                    <w:p>
+                      <w:r>
+                        <w:t>Cut here</w:t>
+                      </w:r>
+                    </w:p>
+                  </w:txbxContent>
+                </v:textbox>
+                <w10:wrap anchorx="margin"/>
+              </v:shape>
+            </w:pict>
+          </mc:Fallback>
+        </mc:AlternateContent>
+      </w:r>
+      <w:r>
+        <w:rPr>
+          <w:noProof/>
+        </w:rPr>
+        <mc:AlternateContent>
+          <mc:Choice Requires="wps">
+            <w:drawing>
+              <wp:anchor distT="0" distB="0" distL="114300" distR="114300" simplePos="0" relativeHeight="251665408" behindDoc="0" locked="0" layoutInCell="1" allowOverlap="1" wp14:anchorId="52380C46" wp14:editId="74B94103">
+                <wp:simplePos x="0" y="0"/>
+                <wp:positionH relativeFrom="column">
+                  <wp:posOffset>1920240</wp:posOffset>
                 </wp:positionH>
                 <wp:positionV relativeFrom="paragraph">
                   <wp:posOffset>1958340</wp:posOffset>
                 </wp:positionV>
-                <wp:extent cx="287020" cy="2999740"/>
-                <wp:effectExtent l="0" t="38100" r="74930" b="29210"/>
+                <wp:extent cx="199390" cy="2225040"/>
+                <wp:effectExtent l="19050" t="38100" r="48260" b="3810"/>
                 <wp:wrapNone/>
                 <wp:docPr id="12" name="Straight Arrow Connector 12"/>
                 <wp:cNvGraphicFramePr/>
@@ -27,12 +203,12 @@
                       <wps:spPr>
                         <a:xfrm flipV="1">
                           <a:off x="0" y="0"/>
-                          <a:ext cx="287020" cy="2999740"/>
+                          <a:ext cx="199390" cy="2225040"/>
                         </a:xfrm>
                         <a:prstGeom prst="straightConnector1">
                           <a:avLst/>
                         </a:prstGeom>
-                        <a:ln>
+                        <a:ln w="28575">
                           <a:solidFill>
                             <a:schemeClr val="accent1">
                               <a:lumMod val="75000"/>
@@ -70,11 +246,11 @@
           </mc:Choice>
           <mc:Fallback>
             <w:pict>
-              <v:shapetype w14:anchorId="78B41AA1" id="_x0000_t32" coordsize="21600,21600" o:spt="32" o:oned="t" path="m,l21600,21600e" filled="f">
+              <v:shapetype w14:anchorId="0781DAC2" id="_x0000_t32" coordsize="21600,21600" o:spt="32" o:oned="t" path="m,l21600,21600e" filled="f">
                 <v:path arrowok="t" fillok="f" o:connecttype="none"/>
                 <o:lock v:ext="edit" shapetype="t"/>
               </v:shapetype>
-              <v:shape id="Straight Arrow Connector 12" o:spid="_x0000_s1026" type="#_x0000_t32" style="position:absolute;margin-left:144.4pt;margin-top:154.2pt;width:22.6pt;height:236.2pt;flip:y;z-index:251666432;visibility:visible;mso-wrap-style:square;mso-width-percent:0;mso-height-percent:0;mso-wrap-distance-left:9pt;mso-wrap-distance-top:0;mso-wrap-distance-right:9pt;mso-wrap-distance-bottom:0;mso-position-horizontal:absolute;mso-position-horizontal-relative:text;mso-position-vertical:absolute;mso-position-vertical-relative:text;mso-width-percent:0;mso-height-percent:0;mso-width-relative:margin;mso-height-relative:margin" o:gfxdata="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" strokecolor="#2f5496 [2404]" strokeweight=".5pt">
+              <v:shape id="Straight Arrow Connector 12" o:spid="_x0000_s1026" type="#_x0000_t32" style="position:absolute;margin-left:151.2pt;margin-top:154.2pt;width:15.7pt;height:175.2pt;flip:y;z-index:251665408;visibility:visible;mso-wrap-style:square;mso-width-percent:0;mso-height-percent:0;mso-wrap-distance-left:9pt;mso-wrap-distance-top:0;mso-wrap-distance-right:9pt;mso-wrap-distance-bottom:0;mso-position-horizontal:absolute;mso-position-horizontal-relative:text;mso-position-vertical:absolute;mso-position-vertical-relative:text;mso-width-percent:0;mso-height-percent:0;mso-width-relative:margin;mso-height-relative:margin" o:gfxdata="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" strokecolor="#2f5496 [2404]" strokeweight="2.25pt">
                 <v:stroke endarrow="block" joinstyle="miter"/>
               </v:shape>
             </w:pict>
@@ -82,10 +258,13 @@
         </mc:AlternateContent>
       </w:r>
       <w:r>
+        <w:rPr>
+          <w:noProof/>
+        </w:rPr>
         <mc:AlternateContent>
           <mc:Choice Requires="wpg">
             <w:drawing>
-              <wp:anchor distT="0" distB="0" distL="114300" distR="114300" simplePos="0" relativeHeight="251665408" behindDoc="0" locked="0" layoutInCell="1" allowOverlap="1" wp14:anchorId="240CC070" wp14:editId="06B8D4BF">
+              <wp:anchor distT="0" distB="0" distL="114300" distR="114300" simplePos="0" relativeHeight="251664384" behindDoc="0" locked="0" layoutInCell="1" allowOverlap="1" wp14:anchorId="240CC070" wp14:editId="60751687">
                 <wp:simplePos x="0" y="0"/>
                 <wp:positionH relativeFrom="column">
                   <wp:posOffset>2087880</wp:posOffset>
@@ -209,7 +388,7 @@
           </mc:Choice>
           <mc:Fallback>
             <w:pict>
-              <v:group w14:anchorId="6B9E8D68" id="Group 9" o:spid="_x0000_s1026" style="position:absolute;margin-left:164.4pt;margin-top:140.05pt;width:10.2pt;height:10.2pt;z-index:251665408" coordsize="129988,129988" o:gfxdata="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">
+              <v:group w14:anchorId="03397802" id="Group 9" o:spid="_x0000_s1026" style="position:absolute;margin-left:164.4pt;margin-top:140.05pt;width:10.2pt;height:10.2pt;z-index:251664384" coordsize="129988,129988" o:gfxdata="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">
                 <v:rect id="Rectangle 10" o:spid="_x0000_s1027" style="position:absolute;left:51278;top:2222;width:27432;height:129988;rotation:4937183fd;visibility:visible;mso-wrap-style:square;v-text-anchor:middle" o:gfxdata="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" filled="f" strokecolor="#2f5496 [2404]" strokeweight="1pt"/>
                 <v:rect id="Rectangle 11" o:spid="_x0000_s1028" style="position:absolute;left:55828;width:27432;height:129988;rotation:-558738fd;visibility:visible;mso-wrap-style:square;v-text-anchor:middle" o:gfxdata="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" filled="f" strokecolor="#2f5496 [2404]" strokeweight="1pt"/>
               </v:group>
@@ -218,8 +397,11 @@
         </mc:AlternateContent>
       </w:r>
       <w:r>
+        <w:rPr>
+          <w:noProof/>
+        </w:rPr>
         <w:drawing>
-          <wp:inline distT="0" distB="0" distL="0" distR="0" wp14:anchorId="51DDE534" wp14:editId="3007F777">
+          <wp:inline distT="0" distB="0" distL="0" distR="0" wp14:anchorId="51DDE534" wp14:editId="06EE2698">
             <wp:extent cx="5943600" cy="4480560"/>
             <wp:effectExtent l="0" t="0" r="0" b="0"/>
             <wp:docPr id="1" name="Picture 1"/>
@@ -234,7 +416,7 @@
                     <pic:cNvPicPr/>
                   </pic:nvPicPr>
                   <pic:blipFill>
-                    <a:blip r:embed="rId4"/>
+                    <a:blip r:embed="rId5"/>
                     <a:stretch>
                       <a:fillRect/>
                     </a:stretch>
@@ -255,26 +437,28 @@
         </w:drawing>
       </w:r>
     </w:p>
+    <w:p/>
     <w:p>
       <w:r>
         <w:rPr>
           <w:noProof/>
         </w:rPr>
+        <w:lastRenderedPageBreak/>
         <mc:AlternateContent>
           <mc:Choice Requires="wps">
             <w:drawing>
-              <wp:anchor distT="0" distB="0" distL="114300" distR="114300" simplePos="0" relativeHeight="251668480" behindDoc="0" locked="0" layoutInCell="1" allowOverlap="1" wp14:anchorId="673A8F26" wp14:editId="32B974FB">
+              <wp:anchor distT="0" distB="0" distL="114300" distR="114300" simplePos="0" relativeHeight="251680768" behindDoc="0" locked="0" layoutInCell="1" allowOverlap="1" wp14:anchorId="00984B37" wp14:editId="748C5E60">
                 <wp:simplePos x="0" y="0"/>
-                <wp:positionH relativeFrom="margin">
-                  <wp:posOffset>1534160</wp:posOffset>
+                <wp:positionH relativeFrom="column">
+                  <wp:posOffset>3858491</wp:posOffset>
                 </wp:positionH>
                 <wp:positionV relativeFrom="paragraph">
-                  <wp:posOffset>360680</wp:posOffset>
+                  <wp:posOffset>4107873</wp:posOffset>
                 </wp:positionV>
-                <wp:extent cx="741680" cy="248920"/>
-                <wp:effectExtent l="0" t="0" r="1270" b="0"/>
+                <wp:extent cx="727364" cy="297872"/>
+                <wp:effectExtent l="0" t="0" r="15875" b="26035"/>
                 <wp:wrapNone/>
-                <wp:docPr id="13" name="Text Box 13"/>
+                <wp:docPr id="30" name="Text Box 30"/>
                 <wp:cNvGraphicFramePr/>
                 <a:graphic xmlns:a="http://schemas.openxmlformats.org/drawingml/2006/main">
                   <a:graphicData uri="http://schemas.microsoft.com/office/word/2010/wordprocessingShape">
@@ -283,7 +467,7 @@
                       <wps:spPr>
                         <a:xfrm>
                           <a:off x="0" y="0"/>
-                          <a:ext cx="741680" cy="248920"/>
+                          <a:ext cx="727364" cy="297872"/>
                         </a:xfrm>
                         <a:prstGeom prst="rect">
                           <a:avLst/>
@@ -292,14 +476,16 @@
                           <a:schemeClr val="lt1"/>
                         </a:solidFill>
                         <a:ln w="6350">
-                          <a:noFill/>
+                          <a:solidFill>
+                            <a:prstClr val="black"/>
+                          </a:solidFill>
                         </a:ln>
                       </wps:spPr>
                       <wps:txbx>
                         <w:txbxContent>
                           <w:p>
                             <w:r>
-                              <w:t>Cut here</w:t>
+                              <w:t>Back side</w:t>
                             </w:r>
                           </w:p>
                         </w:txbxContent>
@@ -324,46 +510,35 @@
           </mc:Choice>
           <mc:Fallback>
             <w:pict>
-              <v:shapetype w14:anchorId="673A8F26" id="_x0000_t202" coordsize="21600,21600" o:spt="202" path="m,l,21600r21600,l21600,xe">
-                <v:stroke joinstyle="miter"/>
-                <v:path gradientshapeok="t" o:connecttype="rect"/>
-              </v:shapetype>
-              <v:shape id="Text Box 13" o:spid="_x0000_s1026" type="#_x0000_t202" style="position:absolute;margin-left:120.8pt;margin-top:28.4pt;width:58.4pt;height:19.6pt;z-index:251668480;visibility:visible;mso-wrap-style:square;mso-width-percent:0;mso-height-percent:0;mso-wrap-distance-left:9pt;mso-wrap-distance-top:0;mso-wrap-distance-right:9pt;mso-wrap-distance-bottom:0;mso-position-horizontal:absolute;mso-position-horizontal-relative:margin;mso-position-vertical:absolute;mso-position-vertical-relative:text;mso-width-percent:0;mso-height-percent:0;mso-width-relative:margin;mso-height-relative:margin;v-text-anchor:top" o:gfxdata="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" fillcolor="white [3201]" stroked="f" strokeweight=".5pt">
+              <v:shape w14:anchorId="00984B37" id="Text Box 30" o:spid="_x0000_s1028" type="#_x0000_t202" style="position:absolute;margin-left:303.8pt;margin-top:323.45pt;width:57.25pt;height:23.45pt;z-index:251680768;visibility:visible;mso-wrap-style:square;mso-width-percent:0;mso-height-percent:0;mso-wrap-distance-left:9pt;mso-wrap-distance-top:0;mso-wrap-distance-right:9pt;mso-wrap-distance-bottom:0;mso-position-horizontal:absolute;mso-position-horizontal-relative:text;mso-position-vertical:absolute;mso-position-vertical-relative:text;mso-width-percent:0;mso-height-percent:0;mso-width-relative:margin;mso-height-relative:margin;v-text-anchor:top" o:gfxdata="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" fillcolor="white [3201]" strokeweight=".5pt">
                 <v:textbox>
                   <w:txbxContent>
                     <w:p>
                       <w:r>
-                        <w:t>Cut here</w:t>
+                        <w:t>Back side</w:t>
                       </w:r>
                     </w:p>
                   </w:txbxContent>
                 </v:textbox>
-                <w10:wrap anchorx="margin"/>
               </v:shape>
             </w:pict>
           </mc:Fallback>
         </mc:AlternateContent>
       </w:r>
       <w:r>
-        <w:t>Front side (component side)</w:t>
-      </w:r>
-    </w:p>
-    <w:p>
-      <w:r>
         <w:rPr>
           <w:noProof/>
         </w:rPr>
-        <w:lastRenderedPageBreak/>
         <mc:AlternateContent>
           <mc:Choice Requires="wps">
             <w:drawing>
-              <wp:anchor distT="0" distB="0" distL="114300" distR="114300" simplePos="0" relativeHeight="251663360" behindDoc="0" locked="0" layoutInCell="1" allowOverlap="1" wp14:anchorId="47D03B5F" wp14:editId="2D73AFB4">
+              <wp:anchor distT="0" distB="0" distL="114300" distR="114300" simplePos="0" relativeHeight="251662336" behindDoc="0" locked="0" layoutInCell="1" allowOverlap="1" wp14:anchorId="47D03B5F" wp14:editId="62CCCA7E">
                 <wp:simplePos x="0" y="0"/>
                 <wp:positionH relativeFrom="margin">
-                  <wp:align>right</wp:align>
+                  <wp:posOffset>5093970</wp:posOffset>
                 </wp:positionH>
                 <wp:positionV relativeFrom="paragraph">
-                  <wp:posOffset>-228600</wp:posOffset>
+                  <wp:posOffset>-34290</wp:posOffset>
                 </wp:positionV>
                 <wp:extent cx="741680" cy="248920"/>
                 <wp:effectExtent l="0" t="0" r="1270" b="0"/>
@@ -418,7 +593,7 @@
           </mc:Choice>
           <mc:Fallback>
             <w:pict>
-              <v:shape w14:anchorId="47D03B5F" id="Text Box 8" o:spid="_x0000_s1027" type="#_x0000_t202" style="position:absolute;margin-left:7.2pt;margin-top:-18pt;width:58.4pt;height:19.6pt;z-index:251663360;visibility:visible;mso-wrap-style:square;mso-width-percent:0;mso-height-percent:0;mso-wrap-distance-left:9pt;mso-wrap-distance-top:0;mso-wrap-distance-right:9pt;mso-wrap-distance-bottom:0;mso-position-horizontal:right;mso-position-horizontal-relative:margin;mso-position-vertical:absolute;mso-position-vertical-relative:text;mso-width-percent:0;mso-height-percent:0;mso-width-relative:margin;mso-height-relative:margin;v-text-anchor:top" o:gfxdata="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" fillcolor="white [3201]" stroked="f" strokeweight=".5pt">
+              <v:shape w14:anchorId="47D03B5F" id="Text Box 8" o:spid="_x0000_s1029" type="#_x0000_t202" style="position:absolute;margin-left:401.1pt;margin-top:-2.7pt;width:58.4pt;height:19.6pt;z-index:251662336;visibility:visible;mso-wrap-style:square;mso-width-percent:0;mso-height-percent:0;mso-wrap-distance-left:9pt;mso-wrap-distance-top:0;mso-wrap-distance-right:9pt;mso-wrap-distance-bottom:0;mso-position-horizontal:absolute;mso-position-horizontal-relative:margin;mso-position-vertical:absolute;mso-position-vertical-relative:text;mso-width-percent:0;mso-height-percent:0;mso-width-relative:margin;mso-height-relative:margin;v-text-anchor:top" o:gfxdata="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" fillcolor="white [3201]" stroked="f" strokeweight=".5pt">
                 <v:textbox>
                   <w:txbxContent>
                     <w:p>
@@ -441,7 +616,300 @@
         <mc:AlternateContent>
           <mc:Choice Requires="wps">
             <w:drawing>
-              <wp:anchor distT="0" distB="0" distL="114300" distR="114300" simplePos="0" relativeHeight="251662336" behindDoc="0" locked="0" layoutInCell="1" allowOverlap="1" wp14:anchorId="3030DE08" wp14:editId="0EDBC3A1">
+              <wp:anchor distT="0" distB="0" distL="114300" distR="114300" simplePos="0" relativeHeight="251659263" behindDoc="0" locked="0" layoutInCell="1" allowOverlap="1" wp14:anchorId="521C3E6F" wp14:editId="7C35D69D">
+                <wp:simplePos x="0" y="0"/>
+                <wp:positionH relativeFrom="margin">
+                  <wp:posOffset>2843530</wp:posOffset>
+                </wp:positionH>
+                <wp:positionV relativeFrom="paragraph">
+                  <wp:posOffset>-38735</wp:posOffset>
+                </wp:positionV>
+                <wp:extent cx="741680" cy="235473"/>
+                <wp:effectExtent l="0" t="0" r="1270" b="0"/>
+                <wp:wrapNone/>
+                <wp:docPr id="22" name="Text Box 22"/>
+                <wp:cNvGraphicFramePr/>
+                <a:graphic xmlns:a="http://schemas.openxmlformats.org/drawingml/2006/main">
+                  <a:graphicData uri="http://schemas.microsoft.com/office/word/2010/wordprocessingShape">
+                    <wps:wsp>
+                      <wps:cNvSpPr txBox="1"/>
+                      <wps:spPr>
+                        <a:xfrm>
+                          <a:off x="0" y="0"/>
+                          <a:ext cx="741680" cy="235473"/>
+                        </a:xfrm>
+                        <a:prstGeom prst="rect">
+                          <a:avLst/>
+                        </a:prstGeom>
+                        <a:solidFill>
+                          <a:schemeClr val="lt1"/>
+                        </a:solidFill>
+                        <a:ln w="6350">
+                          <a:noFill/>
+                        </a:ln>
+                      </wps:spPr>
+                      <wps:txbx>
+                        <w:txbxContent>
+                          <w:p>
+                            <w:r>
+                              <w:t>Cut here</w:t>
+                            </w:r>
+                          </w:p>
+                        </w:txbxContent>
+                      </wps:txbx>
+                      <wps:bodyPr rot="0" spcFirstLastPara="0" vertOverflow="overflow" horzOverflow="overflow" vert="horz" wrap="square" lIns="91440" tIns="45720" rIns="91440" bIns="45720" numCol="1" spcCol="0" rtlCol="0" fromWordArt="0" anchor="t" anchorCtr="0" forceAA="0" compatLnSpc="1">
+                        <a:prstTxWarp prst="textNoShape">
+                          <a:avLst/>
+                        </a:prstTxWarp>
+                        <a:noAutofit/>
+                      </wps:bodyPr>
+                    </wps:wsp>
+                  </a:graphicData>
+                </a:graphic>
+                <wp14:sizeRelH relativeFrom="margin">
+                  <wp14:pctWidth>0</wp14:pctWidth>
+                </wp14:sizeRelH>
+                <wp14:sizeRelV relativeFrom="margin">
+                  <wp14:pctHeight>0</wp14:pctHeight>
+                </wp14:sizeRelV>
+              </wp:anchor>
+            </w:drawing>
+          </mc:Choice>
+          <mc:Fallback>
+            <w:pict>
+              <v:shape w14:anchorId="521C3E6F" id="Text Box 22" o:spid="_x0000_s1030" type="#_x0000_t202" style="position:absolute;margin-left:223.9pt;margin-top:-3.05pt;width:58.4pt;height:18.55pt;z-index:251659263;visibility:visible;mso-wrap-style:square;mso-width-percent:0;mso-height-percent:0;mso-wrap-distance-left:9pt;mso-wrap-distance-top:0;mso-wrap-distance-right:9pt;mso-wrap-distance-bottom:0;mso-position-horizontal:absolute;mso-position-horizontal-relative:margin;mso-position-vertical:absolute;mso-position-vertical-relative:text;mso-width-percent:0;mso-height-percent:0;mso-width-relative:margin;mso-height-relative:margin;v-text-anchor:top" o:gfxdata="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" fillcolor="white [3201]" stroked="f" strokeweight=".5pt">
+                <v:textbox>
+                  <w:txbxContent>
+                    <w:p>
+                      <w:r>
+                        <w:t>Cut here</w:t>
+                      </w:r>
+                    </w:p>
+                  </w:txbxContent>
+                </v:textbox>
+                <w10:wrap anchorx="margin"/>
+              </v:shape>
+            </w:pict>
+          </mc:Fallback>
+        </mc:AlternateContent>
+      </w:r>
+      <w:r>
+        <w:rPr>
+          <w:noProof/>
+        </w:rPr>
+        <mc:AlternateContent>
+          <mc:Choice Requires="wps">
+            <w:drawing>
+              <wp:anchor distT="0" distB="0" distL="114300" distR="114300" simplePos="0" relativeHeight="251670528" behindDoc="0" locked="0" layoutInCell="1" allowOverlap="1" wp14:anchorId="15DEE529" wp14:editId="14C546DF">
+                <wp:simplePos x="0" y="0"/>
+                <wp:positionH relativeFrom="column">
+                  <wp:posOffset>2628900</wp:posOffset>
+                </wp:positionH>
+                <wp:positionV relativeFrom="paragraph">
+                  <wp:posOffset>174811</wp:posOffset>
+                </wp:positionV>
+                <wp:extent cx="531159" cy="933823"/>
+                <wp:effectExtent l="38100" t="19050" r="21590" b="38100"/>
+                <wp:wrapNone/>
+                <wp:docPr id="21" name="Straight Arrow Connector 21"/>
+                <wp:cNvGraphicFramePr/>
+                <a:graphic xmlns:a="http://schemas.openxmlformats.org/drawingml/2006/main">
+                  <a:graphicData uri="http://schemas.microsoft.com/office/word/2010/wordprocessingShape">
+                    <wps:wsp>
+                      <wps:cNvCnPr/>
+                      <wps:spPr>
+                        <a:xfrm flipH="1">
+                          <a:off x="0" y="0"/>
+                          <a:ext cx="531159" cy="933823"/>
+                        </a:xfrm>
+                        <a:prstGeom prst="straightConnector1">
+                          <a:avLst/>
+                        </a:prstGeom>
+                        <a:ln w="28575">
+                          <a:solidFill>
+                            <a:srgbClr val="FFFF00"/>
+                          </a:solidFill>
+                          <a:tailEnd type="triangle"/>
+                        </a:ln>
+                      </wps:spPr>
+                      <wps:style>
+                        <a:lnRef idx="1">
+                          <a:schemeClr val="accent1"/>
+                        </a:lnRef>
+                        <a:fillRef idx="0">
+                          <a:schemeClr val="accent1"/>
+                        </a:fillRef>
+                        <a:effectRef idx="0">
+                          <a:schemeClr val="accent1"/>
+                        </a:effectRef>
+                        <a:fontRef idx="minor">
+                          <a:schemeClr val="tx1"/>
+                        </a:fontRef>
+                      </wps:style>
+                      <wps:bodyPr/>
+                    </wps:wsp>
+                  </a:graphicData>
+                </a:graphic>
+                <wp14:sizeRelH relativeFrom="margin">
+                  <wp14:pctWidth>0</wp14:pctWidth>
+                </wp14:sizeRelH>
+                <wp14:sizeRelV relativeFrom="margin">
+                  <wp14:pctHeight>0</wp14:pctHeight>
+                </wp14:sizeRelV>
+              </wp:anchor>
+            </w:drawing>
+          </mc:Choice>
+          <mc:Fallback>
+            <w:pict>
+              <v:shape w14:anchorId="4AFFC184" id="Straight Arrow Connector 21" o:spid="_x0000_s1026" type="#_x0000_t32" style="position:absolute;margin-left:207pt;margin-top:13.75pt;width:41.8pt;height:73.55pt;flip:x;z-index:251670528;visibility:visible;mso-wrap-style:square;mso-width-percent:0;mso-height-percent:0;mso-wrap-distance-left:9pt;mso-wrap-distance-top:0;mso-wrap-distance-right:9pt;mso-wrap-distance-bottom:0;mso-position-horizontal:absolute;mso-position-horizontal-relative:text;mso-position-vertical:absolute;mso-position-vertical-relative:text;mso-width-percent:0;mso-height-percent:0;mso-width-relative:margin;mso-height-relative:margin" o:gfxdata="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" strokecolor="yellow" strokeweight="2.25pt">
+                <v:stroke endarrow="block" joinstyle="miter"/>
+              </v:shape>
+            </w:pict>
+          </mc:Fallback>
+        </mc:AlternateContent>
+      </w:r>
+      <w:r>
+        <w:rPr>
+          <w:noProof/>
+        </w:rPr>
+        <mc:AlternateContent>
+          <mc:Choice Requires="wpg">
+            <w:drawing>
+              <wp:anchor distT="0" distB="0" distL="114300" distR="114300" simplePos="0" relativeHeight="251669504" behindDoc="0" locked="0" layoutInCell="1" allowOverlap="1" wp14:anchorId="3807AD70" wp14:editId="36D91E9D">
+                <wp:simplePos x="0" y="0"/>
+                <wp:positionH relativeFrom="column">
+                  <wp:posOffset>2510473</wp:posOffset>
+                </wp:positionH>
+                <wp:positionV relativeFrom="paragraph">
+                  <wp:posOffset>1076007</wp:posOffset>
+                </wp:positionV>
+                <wp:extent cx="129988" cy="129988"/>
+                <wp:effectExtent l="19050" t="19050" r="22860" b="22860"/>
+                <wp:wrapNone/>
+                <wp:docPr id="18" name="Group 18"/>
+                <wp:cNvGraphicFramePr/>
+                <a:graphic xmlns:a="http://schemas.openxmlformats.org/drawingml/2006/main">
+                  <a:graphicData uri="http://schemas.microsoft.com/office/word/2010/wordprocessingGroup">
+                    <wpg:wgp>
+                      <wpg:cNvGrpSpPr/>
+                      <wpg:grpSpPr>
+                        <a:xfrm>
+                          <a:off x="0" y="0"/>
+                          <a:ext cx="129988" cy="129988"/>
+                          <a:chOff x="0" y="0"/>
+                          <a:chExt cx="129988" cy="129988"/>
+                        </a:xfrm>
+                      </wpg:grpSpPr>
+                      <wps:wsp>
+                        <wps:cNvPr id="19" name="Rectangle 19"/>
+                        <wps:cNvSpPr/>
+                        <wps:spPr>
+                          <a:xfrm rot="4520126">
+                            <a:off x="51278" y="2222"/>
+                            <a:ext cx="27432" cy="129988"/>
+                          </a:xfrm>
+                          <a:prstGeom prst="rect">
+                            <a:avLst/>
+                          </a:prstGeom>
+                          <a:solidFill>
+                            <a:srgbClr val="FFFF00"/>
+                          </a:solidFill>
+                          <a:ln>
+                            <a:solidFill>
+                              <a:srgbClr val="FFFF00"/>
+                            </a:solidFill>
+                          </a:ln>
+                        </wps:spPr>
+                        <wps:style>
+                          <a:lnRef idx="2">
+                            <a:schemeClr val="accent1">
+                              <a:shade val="50000"/>
+                            </a:schemeClr>
+                          </a:lnRef>
+                          <a:fillRef idx="1">
+                            <a:schemeClr val="accent1"/>
+                          </a:fillRef>
+                          <a:effectRef idx="0">
+                            <a:schemeClr val="accent1"/>
+                          </a:effectRef>
+                          <a:fontRef idx="minor">
+                            <a:schemeClr val="lt1"/>
+                          </a:fontRef>
+                        </wps:style>
+                        <wps:bodyPr rot="0" spcFirstLastPara="0" vertOverflow="overflow" horzOverflow="overflow" vert="horz" wrap="square" lIns="91440" tIns="45720" rIns="91440" bIns="45720" numCol="1" spcCol="0" rtlCol="0" fromWordArt="0" anchor="ctr" anchorCtr="0" forceAA="0" compatLnSpc="1">
+                          <a:prstTxWarp prst="textNoShape">
+                            <a:avLst/>
+                          </a:prstTxWarp>
+                          <a:noAutofit/>
+                        </wps:bodyPr>
+                      </wps:wsp>
+                      <wps:wsp>
+                        <wps:cNvPr id="20" name="Rectangle 20"/>
+                        <wps:cNvSpPr/>
+                        <wps:spPr>
+                          <a:xfrm rot="21088460">
+                            <a:off x="55828" y="0"/>
+                            <a:ext cx="27432" cy="129988"/>
+                          </a:xfrm>
+                          <a:prstGeom prst="rect">
+                            <a:avLst/>
+                          </a:prstGeom>
+                          <a:solidFill>
+                            <a:srgbClr val="FFFF00"/>
+                          </a:solidFill>
+                          <a:ln>
+                            <a:solidFill>
+                              <a:srgbClr val="FFFF00"/>
+                            </a:solidFill>
+                          </a:ln>
+                        </wps:spPr>
+                        <wps:style>
+                          <a:lnRef idx="2">
+                            <a:schemeClr val="accent1">
+                              <a:shade val="50000"/>
+                            </a:schemeClr>
+                          </a:lnRef>
+                          <a:fillRef idx="1">
+                            <a:schemeClr val="accent1"/>
+                          </a:fillRef>
+                          <a:effectRef idx="0">
+                            <a:schemeClr val="accent1"/>
+                          </a:effectRef>
+                          <a:fontRef idx="minor">
+                            <a:schemeClr val="lt1"/>
+                          </a:fontRef>
+                        </wps:style>
+                        <wps:bodyPr rot="0" spcFirstLastPara="0" vertOverflow="overflow" horzOverflow="overflow" vert="horz" wrap="square" lIns="91440" tIns="45720" rIns="91440" bIns="45720" numCol="1" spcCol="0" rtlCol="0" fromWordArt="0" anchor="ctr" anchorCtr="0" forceAA="0" compatLnSpc="1">
+                          <a:prstTxWarp prst="textNoShape">
+                            <a:avLst/>
+                          </a:prstTxWarp>
+                          <a:noAutofit/>
+                        </wps:bodyPr>
+                      </wps:wsp>
+                    </wpg:wgp>
+                  </a:graphicData>
+                </a:graphic>
+              </wp:anchor>
+            </w:drawing>
+          </mc:Choice>
+          <mc:Fallback>
+            <w:pict>
+              <v:group w14:anchorId="007C784C" id="Group 18" o:spid="_x0000_s1026" style="position:absolute;margin-left:197.7pt;margin-top:84.7pt;width:10.25pt;height:10.25pt;z-index:251669504" coordsize="129988,129988" o:gfxdata="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">
+                <v:rect id="Rectangle 19" o:spid="_x0000_s1027" style="position:absolute;left:51278;top:2222;width:27432;height:129988;rotation:4937183fd;visibility:visible;mso-wrap-style:square;v-text-anchor:middle" o:gfxdata="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" fillcolor="yellow" strokecolor="yellow" strokeweight="1pt"/>
+                <v:rect id="Rectangle 20" o:spid="_x0000_s1028" style="position:absolute;left:55828;width:27432;height:129988;rotation:-558738fd;visibility:visible;mso-wrap-style:square;v-text-anchor:middle" o:gfxdata="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" fillcolor="yellow" strokecolor="yellow" strokeweight="1pt"/>
+              </v:group>
+            </w:pict>
+          </mc:Fallback>
+        </mc:AlternateContent>
+      </w:r>
+      <w:r>
+        <w:rPr>
+          <w:noProof/>
+        </w:rPr>
+        <mc:AlternateContent>
+          <mc:Choice Requires="wps">
+            <w:drawing>
+              <wp:anchor distT="0" distB="0" distL="114300" distR="114300" simplePos="0" relativeHeight="251661312" behindDoc="0" locked="0" layoutInCell="1" allowOverlap="1" wp14:anchorId="3030DE08" wp14:editId="379BD367">
                 <wp:simplePos x="0" y="0"/>
                 <wp:positionH relativeFrom="column">
                   <wp:posOffset>3530600</wp:posOffset>
@@ -450,7 +918,7 @@
                   <wp:posOffset>15240</wp:posOffset>
                 </wp:positionV>
                 <wp:extent cx="1971040" cy="1346200"/>
-                <wp:effectExtent l="38100" t="0" r="29210" b="63500"/>
+                <wp:effectExtent l="38100" t="19050" r="29210" b="44450"/>
                 <wp:wrapNone/>
                 <wp:docPr id="7" name="Straight Arrow Connector 7"/>
                 <wp:cNvGraphicFramePr/>
@@ -466,7 +934,7 @@
                         <a:prstGeom prst="straightConnector1">
                           <a:avLst/>
                         </a:prstGeom>
-                        <a:ln>
+                        <a:ln w="28575">
                           <a:solidFill>
                             <a:srgbClr val="FFFF00"/>
                           </a:solidFill>
@@ -496,7 +964,7 @@
           </mc:Choice>
           <mc:Fallback>
             <w:pict>
-              <v:shape w14:anchorId="55F9D3D1" id="Straight Arrow Connector 7" o:spid="_x0000_s1026" type="#_x0000_t32" style="position:absolute;margin-left:278pt;margin-top:1.2pt;width:155.2pt;height:106pt;flip:x;z-index:251662336;visibility:visible;mso-wrap-style:square;mso-wrap-distance-left:9pt;mso-wrap-distance-top:0;mso-wrap-distance-right:9pt;mso-wrap-distance-bottom:0;mso-position-horizontal:absolute;mso-position-horizontal-relative:text;mso-position-vertical:absolute;mso-position-vertical-relative:text" o:gfxdata="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" strokecolor="yellow" strokeweight=".5pt">
+              <v:shape w14:anchorId="29DA7B1F" id="Straight Arrow Connector 7" o:spid="_x0000_s1026" type="#_x0000_t32" style="position:absolute;margin-left:278pt;margin-top:1.2pt;width:155.2pt;height:106pt;flip:x;z-index:251661312;visibility:visible;mso-wrap-style:square;mso-wrap-distance-left:9pt;mso-wrap-distance-top:0;mso-wrap-distance-right:9pt;mso-wrap-distance-bottom:0;mso-position-horizontal:absolute;mso-position-horizontal-relative:text;mso-position-vertical:absolute;mso-position-vertical-relative:text" o:gfxdata="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" strokecolor="yellow" strokeweight="2.25pt">
                 <v:stroke endarrow="block" joinstyle="miter"/>
               </v:shape>
             </w:pict>
@@ -510,7 +978,7 @@
         <mc:AlternateContent>
           <mc:Choice Requires="wpg">
             <w:drawing>
-              <wp:anchor distT="0" distB="0" distL="114300" distR="114300" simplePos="0" relativeHeight="251661312" behindDoc="0" locked="0" layoutInCell="1" allowOverlap="1" wp14:anchorId="1E40B84F" wp14:editId="309AA049">
+              <wp:anchor distT="0" distB="0" distL="114300" distR="114300" simplePos="0" relativeHeight="251660288" behindDoc="0" locked="0" layoutInCell="1" allowOverlap="1" wp14:anchorId="1E40B84F" wp14:editId="26D89705">
                 <wp:simplePos x="0" y="0"/>
                 <wp:positionH relativeFrom="column">
                   <wp:posOffset>3411220</wp:posOffset>
@@ -629,7 +1097,7 @@
           </mc:Choice>
           <mc:Fallback>
             <w:pict>
-              <v:group w14:anchorId="5023199F" id="Group 6" o:spid="_x0000_s1026" style="position:absolute;margin-left:268.6pt;margin-top:104.6pt;width:10.25pt;height:10.25pt;z-index:251661312" coordsize="129988,129988" o:gfxdata="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">
+              <v:group w14:anchorId="0A8C7345" id="Group 6" o:spid="_x0000_s1026" style="position:absolute;margin-left:268.6pt;margin-top:104.6pt;width:10.25pt;height:10.25pt;z-index:251660288" coordsize="129988,129988" o:gfxdata="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">
                 <v:rect id="Rectangle 4" o:spid="_x0000_s1027" style="position:absolute;left:51278;top:2222;width:27432;height:129988;rotation:4937183fd;visibility:visible;mso-wrap-style:square;v-text-anchor:middle" o:gfxdata="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" fillcolor="yellow" strokecolor="yellow" strokeweight="1pt"/>
                 <v:rect id="Rectangle 5" o:spid="_x0000_s1028" style="position:absolute;left:55828;width:27432;height:129988;rotation:-558738fd;visibility:visible;mso-wrap-style:square;v-text-anchor:middle" o:gfxdata="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" fillcolor="yellow" strokecolor="yellow" strokeweight="1pt"/>
               </v:group>
@@ -638,11 +1106,11 @@
         </mc:AlternateContent>
       </w:r>
       <w:r>
-        <w:t>0</w:t>
-      </w:r>
-      <w:r>
+        <w:rPr>
+          <w:noProof/>
+        </w:rPr>
         <w:drawing>
-          <wp:inline distT="0" distB="0" distL="0" distR="0" wp14:anchorId="0A492DCF" wp14:editId="4A668B64">
+          <wp:inline distT="0" distB="0" distL="0" distR="0" wp14:anchorId="0A492DCF" wp14:editId="5E2665D1">
             <wp:extent cx="5943600" cy="4865370"/>
             <wp:effectExtent l="0" t="0" r="0" b="0"/>
             <wp:docPr id="2" name="Picture 2"/>
@@ -657,7 +1125,7 @@
                     <pic:cNvPicPr/>
                   </pic:nvPicPr>
                   <pic:blipFill>
-                    <a:blip r:embed="rId5"/>
+                    <a:blip r:embed="rId6"/>
                     <a:stretch>
                       <a:fillRect/>
                     </a:stretch>
@@ -678,9 +1146,807 @@
         </w:drawing>
       </w:r>
     </w:p>
+    <w:p/>
     <w:p>
       <w:r>
-        <w:t>Back side</w:t>
+        <w:br w:type="page"/>
+      </w:r>
+    </w:p>
+    <w:p>
+      <w:r>
+        <w:rPr>
+          <w:noProof/>
+        </w:rPr>
+        <w:lastRenderedPageBreak/>
+        <mc:AlternateContent>
+          <mc:Choice Requires="wpg">
+            <w:drawing>
+              <wp:anchor distT="0" distB="0" distL="114300" distR="114300" simplePos="0" relativeHeight="251677696" behindDoc="0" locked="0" layoutInCell="1" allowOverlap="1" wp14:anchorId="0F6AA71C" wp14:editId="78E26CEC">
+                <wp:simplePos x="0" y="0"/>
+                <wp:positionH relativeFrom="column">
+                  <wp:posOffset>1047750</wp:posOffset>
+                </wp:positionH>
+                <wp:positionV relativeFrom="paragraph">
+                  <wp:posOffset>895350</wp:posOffset>
+                </wp:positionV>
+                <wp:extent cx="1636395" cy="3544570"/>
+                <wp:effectExtent l="19050" t="19050" r="20955" b="36830"/>
+                <wp:wrapNone/>
+                <wp:docPr id="28" name="Group 28"/>
+                <wp:cNvGraphicFramePr/>
+                <a:graphic xmlns:a="http://schemas.openxmlformats.org/drawingml/2006/main">
+                  <a:graphicData uri="http://schemas.microsoft.com/office/word/2010/wordprocessingGroup">
+                    <wpg:wgp>
+                      <wpg:cNvGrpSpPr/>
+                      <wpg:grpSpPr>
+                        <a:xfrm>
+                          <a:off x="0" y="0"/>
+                          <a:ext cx="1636395" cy="3544570"/>
+                          <a:chOff x="2420" y="0"/>
+                          <a:chExt cx="1636825" cy="3544646"/>
+                        </a:xfrm>
+                      </wpg:grpSpPr>
+                      <wps:wsp>
+                        <wps:cNvPr id="24" name="Freeform: Shape 24"/>
+                        <wps:cNvSpPr/>
+                        <wps:spPr>
+                          <a:xfrm>
+                            <a:off x="241477" y="0"/>
+                            <a:ext cx="1173400" cy="3371849"/>
+                          </a:xfrm>
+                          <a:custGeom>
+                            <a:avLst/>
+                            <a:gdLst>
+                              <a:gd name="connsiteX0" fmla="*/ 277480 w 1172830"/>
+                              <a:gd name="connsiteY0" fmla="*/ 3409950 h 3410820"/>
+                              <a:gd name="connsiteX1" fmla="*/ 42530 w 1172830"/>
+                              <a:gd name="connsiteY1" fmla="*/ 3022600 h 3410820"/>
+                              <a:gd name="connsiteX2" fmla="*/ 29830 w 1172830"/>
+                              <a:gd name="connsiteY2" fmla="*/ 1035050 h 3410820"/>
+                              <a:gd name="connsiteX3" fmla="*/ 353680 w 1172830"/>
+                              <a:gd name="connsiteY3" fmla="*/ 323850 h 3410820"/>
+                              <a:gd name="connsiteX4" fmla="*/ 1172830 w 1172830"/>
+                              <a:gd name="connsiteY4" fmla="*/ 0 h 3410820"/>
+                              <a:gd name="connsiteX0" fmla="*/ 265489 w 1172272"/>
+                              <a:gd name="connsiteY0" fmla="*/ 3371849 h 3374565"/>
+                              <a:gd name="connsiteX1" fmla="*/ 41972 w 1172272"/>
+                              <a:gd name="connsiteY1" fmla="*/ 3022600 h 3374565"/>
+                              <a:gd name="connsiteX2" fmla="*/ 29272 w 1172272"/>
+                              <a:gd name="connsiteY2" fmla="*/ 1035050 h 3374565"/>
+                              <a:gd name="connsiteX3" fmla="*/ 353122 w 1172272"/>
+                              <a:gd name="connsiteY3" fmla="*/ 323850 h 3374565"/>
+                              <a:gd name="connsiteX4" fmla="*/ 1172272 w 1172272"/>
+                              <a:gd name="connsiteY4" fmla="*/ 0 h 3374565"/>
+                              <a:gd name="connsiteX0" fmla="*/ 265489 w 1172272"/>
+                              <a:gd name="connsiteY0" fmla="*/ 3371849 h 3371849"/>
+                              <a:gd name="connsiteX1" fmla="*/ 41972 w 1172272"/>
+                              <a:gd name="connsiteY1" fmla="*/ 3022600 h 3371849"/>
+                              <a:gd name="connsiteX2" fmla="*/ 29272 w 1172272"/>
+                              <a:gd name="connsiteY2" fmla="*/ 1035050 h 3371849"/>
+                              <a:gd name="connsiteX3" fmla="*/ 353122 w 1172272"/>
+                              <a:gd name="connsiteY3" fmla="*/ 323850 h 3371849"/>
+                              <a:gd name="connsiteX4" fmla="*/ 1172272 w 1172272"/>
+                              <a:gd name="connsiteY4" fmla="*/ 0 h 3371849"/>
+                              <a:gd name="connsiteX0" fmla="*/ 265489 w 1172272"/>
+                              <a:gd name="connsiteY0" fmla="*/ 3371849 h 3371849"/>
+                              <a:gd name="connsiteX1" fmla="*/ 41972 w 1172272"/>
+                              <a:gd name="connsiteY1" fmla="*/ 3022600 h 3371849"/>
+                              <a:gd name="connsiteX2" fmla="*/ 29272 w 1172272"/>
+                              <a:gd name="connsiteY2" fmla="*/ 1035050 h 3371849"/>
+                              <a:gd name="connsiteX3" fmla="*/ 353122 w 1172272"/>
+                              <a:gd name="connsiteY3" fmla="*/ 323850 h 3371849"/>
+                              <a:gd name="connsiteX4" fmla="*/ 1172272 w 1172272"/>
+                              <a:gd name="connsiteY4" fmla="*/ 0 h 3371849"/>
+                              <a:gd name="connsiteX0" fmla="*/ 267787 w 1174570"/>
+                              <a:gd name="connsiteY0" fmla="*/ 3371849 h 3371849"/>
+                              <a:gd name="connsiteX1" fmla="*/ 44270 w 1174570"/>
+                              <a:gd name="connsiteY1" fmla="*/ 3022600 h 3371849"/>
+                              <a:gd name="connsiteX2" fmla="*/ 31570 w 1174570"/>
+                              <a:gd name="connsiteY2" fmla="*/ 1035050 h 3371849"/>
+                              <a:gd name="connsiteX3" fmla="*/ 355420 w 1174570"/>
+                              <a:gd name="connsiteY3" fmla="*/ 323850 h 3371849"/>
+                              <a:gd name="connsiteX4" fmla="*/ 1174570 w 1174570"/>
+                              <a:gd name="connsiteY4" fmla="*/ 0 h 3371849"/>
+                              <a:gd name="connsiteX0" fmla="*/ 289484 w 1173401"/>
+                              <a:gd name="connsiteY0" fmla="*/ 3371849 h 3371849"/>
+                              <a:gd name="connsiteX1" fmla="*/ 43101 w 1173401"/>
+                              <a:gd name="connsiteY1" fmla="*/ 3022600 h 3371849"/>
+                              <a:gd name="connsiteX2" fmla="*/ 30401 w 1173401"/>
+                              <a:gd name="connsiteY2" fmla="*/ 1035050 h 3371849"/>
+                              <a:gd name="connsiteX3" fmla="*/ 354251 w 1173401"/>
+                              <a:gd name="connsiteY3" fmla="*/ 323850 h 3371849"/>
+                              <a:gd name="connsiteX4" fmla="*/ 1173401 w 1173401"/>
+                              <a:gd name="connsiteY4" fmla="*/ 0 h 3371849"/>
+                              <a:gd name="connsiteX0" fmla="*/ 289484 w 1173401"/>
+                              <a:gd name="connsiteY0" fmla="*/ 3371849 h 3371849"/>
+                              <a:gd name="connsiteX1" fmla="*/ 43101 w 1173401"/>
+                              <a:gd name="connsiteY1" fmla="*/ 3022600 h 3371849"/>
+                              <a:gd name="connsiteX2" fmla="*/ 30401 w 1173401"/>
+                              <a:gd name="connsiteY2" fmla="*/ 1035050 h 3371849"/>
+                              <a:gd name="connsiteX3" fmla="*/ 354251 w 1173401"/>
+                              <a:gd name="connsiteY3" fmla="*/ 323850 h 3371849"/>
+                              <a:gd name="connsiteX4" fmla="*/ 1173401 w 1173401"/>
+                              <a:gd name="connsiteY4" fmla="*/ 0 h 3371849"/>
+                            </a:gdLst>
+                            <a:ahLst/>
+                            <a:cxnLst>
+                              <a:cxn ang="0">
+                                <a:pos x="connsiteX0" y="connsiteY0"/>
+                              </a:cxn>
+                              <a:cxn ang="0">
+                                <a:pos x="connsiteX1" y="connsiteY1"/>
+                              </a:cxn>
+                              <a:cxn ang="0">
+                                <a:pos x="connsiteX2" y="connsiteY2"/>
+                              </a:cxn>
+                              <a:cxn ang="0">
+                                <a:pos x="connsiteX3" y="connsiteY3"/>
+                              </a:cxn>
+                              <a:cxn ang="0">
+                                <a:pos x="connsiteX4" y="connsiteY4"/>
+                              </a:cxn>
+                            </a:cxnLst>
+                            <a:rect l="l" t="t" r="r" b="b"/>
+                            <a:pathLst>
+                              <a:path w="1173401" h="3371849">
+                                <a:moveTo>
+                                  <a:pt x="289484" y="3371849"/>
+                                </a:moveTo>
+                                <a:cubicBezTo>
+                                  <a:pt x="219323" y="3334171"/>
+                                  <a:pt x="86282" y="3309195"/>
+                                  <a:pt x="43101" y="3022600"/>
+                                </a:cubicBezTo>
+                                <a:cubicBezTo>
+                                  <a:pt x="-80" y="2736005"/>
+                                  <a:pt x="-21457" y="1484841"/>
+                                  <a:pt x="30401" y="1035050"/>
+                                </a:cubicBezTo>
+                                <a:cubicBezTo>
+                                  <a:pt x="82259" y="585259"/>
+                                  <a:pt x="163751" y="496358"/>
+                                  <a:pt x="354251" y="323850"/>
+                                </a:cubicBezTo>
+                                <a:cubicBezTo>
+                                  <a:pt x="544751" y="151342"/>
+                                  <a:pt x="859076" y="75671"/>
+                                  <a:pt x="1173401" y="0"/>
+                                </a:cubicBezTo>
+                              </a:path>
+                            </a:pathLst>
+                          </a:custGeom>
+                          <a:noFill/>
+                          <a:ln w="38100">
+                            <a:solidFill>
+                              <a:schemeClr val="accent2">
+                                <a:lumMod val="75000"/>
+                              </a:schemeClr>
+                            </a:solidFill>
+                          </a:ln>
+                        </wps:spPr>
+                        <wps:style>
+                          <a:lnRef idx="2">
+                            <a:schemeClr val="accent1">
+                              <a:shade val="50000"/>
+                            </a:schemeClr>
+                          </a:lnRef>
+                          <a:fillRef idx="1">
+                            <a:schemeClr val="accent1"/>
+                          </a:fillRef>
+                          <a:effectRef idx="0">
+                            <a:schemeClr val="accent1"/>
+                          </a:effectRef>
+                          <a:fontRef idx="minor">
+                            <a:schemeClr val="lt1"/>
+                          </a:fontRef>
+                        </wps:style>
+                        <wps:bodyPr rot="0" spcFirstLastPara="0" vertOverflow="overflow" horzOverflow="overflow" vert="horz" wrap="square" lIns="91440" tIns="45720" rIns="91440" bIns="45720" numCol="1" spcCol="0" rtlCol="0" fromWordArt="0" anchor="ctr" anchorCtr="0" forceAA="0" compatLnSpc="1">
+                          <a:prstTxWarp prst="textNoShape">
+                            <a:avLst/>
+                          </a:prstTxWarp>
+                          <a:noAutofit/>
+                        </wps:bodyPr>
+                      </wps:wsp>
+                      <wps:wsp>
+                        <wps:cNvPr id="25" name="Freeform: Shape 25"/>
+                        <wps:cNvSpPr/>
+                        <wps:spPr>
+                          <a:xfrm>
+                            <a:off x="2420" y="186688"/>
+                            <a:ext cx="1412456" cy="3357958"/>
+                          </a:xfrm>
+                          <a:custGeom>
+                            <a:avLst/>
+                            <a:gdLst>
+                              <a:gd name="connsiteX0" fmla="*/ 277480 w 1172830"/>
+                              <a:gd name="connsiteY0" fmla="*/ 3409950 h 3410820"/>
+                              <a:gd name="connsiteX1" fmla="*/ 42530 w 1172830"/>
+                              <a:gd name="connsiteY1" fmla="*/ 3022600 h 3410820"/>
+                              <a:gd name="connsiteX2" fmla="*/ 29830 w 1172830"/>
+                              <a:gd name="connsiteY2" fmla="*/ 1035050 h 3410820"/>
+                              <a:gd name="connsiteX3" fmla="*/ 353680 w 1172830"/>
+                              <a:gd name="connsiteY3" fmla="*/ 323850 h 3410820"/>
+                              <a:gd name="connsiteX4" fmla="*/ 1172830 w 1172830"/>
+                              <a:gd name="connsiteY4" fmla="*/ 0 h 3410820"/>
+                              <a:gd name="connsiteX0" fmla="*/ 499918 w 1184733"/>
+                              <a:gd name="connsiteY0" fmla="*/ 3356507 h 3360658"/>
+                              <a:gd name="connsiteX1" fmla="*/ 54433 w 1184733"/>
+                              <a:gd name="connsiteY1" fmla="*/ 3022600 h 3360658"/>
+                              <a:gd name="connsiteX2" fmla="*/ 41733 w 1184733"/>
+                              <a:gd name="connsiteY2" fmla="*/ 1035050 h 3360658"/>
+                              <a:gd name="connsiteX3" fmla="*/ 365583 w 1184733"/>
+                              <a:gd name="connsiteY3" fmla="*/ 323850 h 3360658"/>
+                              <a:gd name="connsiteX4" fmla="*/ 1184733 w 1184733"/>
+                              <a:gd name="connsiteY4" fmla="*/ 0 h 3360658"/>
+                              <a:gd name="connsiteX0" fmla="*/ 491629 w 1176444"/>
+                              <a:gd name="connsiteY0" fmla="*/ 3356507 h 3356702"/>
+                              <a:gd name="connsiteX1" fmla="*/ 62097 w 1176444"/>
+                              <a:gd name="connsiteY1" fmla="*/ 2911893 h 3356702"/>
+                              <a:gd name="connsiteX2" fmla="*/ 33444 w 1176444"/>
+                              <a:gd name="connsiteY2" fmla="*/ 1035050 h 3356702"/>
+                              <a:gd name="connsiteX3" fmla="*/ 357294 w 1176444"/>
+                              <a:gd name="connsiteY3" fmla="*/ 323850 h 3356702"/>
+                              <a:gd name="connsiteX4" fmla="*/ 1176444 w 1176444"/>
+                              <a:gd name="connsiteY4" fmla="*/ 0 h 3356702"/>
+                              <a:gd name="connsiteX0" fmla="*/ 451318 w 1174419"/>
+                              <a:gd name="connsiteY0" fmla="*/ 3322146 h 3322461"/>
+                              <a:gd name="connsiteX1" fmla="*/ 60072 w 1174419"/>
+                              <a:gd name="connsiteY1" fmla="*/ 2911893 h 3322461"/>
+                              <a:gd name="connsiteX2" fmla="*/ 31419 w 1174419"/>
+                              <a:gd name="connsiteY2" fmla="*/ 1035050 h 3322461"/>
+                              <a:gd name="connsiteX3" fmla="*/ 355269 w 1174419"/>
+                              <a:gd name="connsiteY3" fmla="*/ 323850 h 3322461"/>
+                              <a:gd name="connsiteX4" fmla="*/ 1174419 w 1174419"/>
+                              <a:gd name="connsiteY4" fmla="*/ 0 h 3322461"/>
+                              <a:gd name="connsiteX0" fmla="*/ 451318 w 1182580"/>
+                              <a:gd name="connsiteY0" fmla="*/ 3364138 h 3364453"/>
+                              <a:gd name="connsiteX1" fmla="*/ 60072 w 1182580"/>
+                              <a:gd name="connsiteY1" fmla="*/ 2953885 h 3364453"/>
+                              <a:gd name="connsiteX2" fmla="*/ 31419 w 1182580"/>
+                              <a:gd name="connsiteY2" fmla="*/ 1077042 h 3364453"/>
+                              <a:gd name="connsiteX3" fmla="*/ 355269 w 1182580"/>
+                              <a:gd name="connsiteY3" fmla="*/ 365842 h 3364453"/>
+                              <a:gd name="connsiteX4" fmla="*/ 1182580 w 1182580"/>
+                              <a:gd name="connsiteY4" fmla="*/ 0 h 3364453"/>
+                            </a:gdLst>
+                            <a:ahLst/>
+                            <a:cxnLst>
+                              <a:cxn ang="0">
+                                <a:pos x="connsiteX0" y="connsiteY0"/>
+                              </a:cxn>
+                              <a:cxn ang="0">
+                                <a:pos x="connsiteX1" y="connsiteY1"/>
+                              </a:cxn>
+                              <a:cxn ang="0">
+                                <a:pos x="connsiteX2" y="connsiteY2"/>
+                              </a:cxn>
+                              <a:cxn ang="0">
+                                <a:pos x="connsiteX3" y="connsiteY3"/>
+                              </a:cxn>
+                              <a:cxn ang="0">
+                                <a:pos x="connsiteX4" y="connsiteY4"/>
+                              </a:cxn>
+                            </a:cxnLst>
+                            <a:rect l="l" t="t" r="r" b="b"/>
+                            <a:pathLst>
+                              <a:path w="1182580" h="3364453">
+                                <a:moveTo>
+                                  <a:pt x="451318" y="3364138"/>
+                                </a:moveTo>
+                                <a:cubicBezTo>
+                                  <a:pt x="354480" y="3368371"/>
+                                  <a:pt x="130055" y="3335068"/>
+                                  <a:pt x="60072" y="2953885"/>
+                                </a:cubicBezTo>
+                                <a:cubicBezTo>
+                                  <a:pt x="-9911" y="2572702"/>
+                                  <a:pt x="-17780" y="1508382"/>
+                                  <a:pt x="31419" y="1077042"/>
+                                </a:cubicBezTo>
+                                <a:cubicBezTo>
+                                  <a:pt x="80618" y="645702"/>
+                                  <a:pt x="163409" y="545349"/>
+                                  <a:pt x="355269" y="365842"/>
+                                </a:cubicBezTo>
+                                <a:cubicBezTo>
+                                  <a:pt x="547129" y="186335"/>
+                                  <a:pt x="868255" y="75671"/>
+                                  <a:pt x="1182580" y="0"/>
+                                </a:cubicBezTo>
+                              </a:path>
+                            </a:pathLst>
+                          </a:custGeom>
+                          <a:noFill/>
+                          <a:ln w="38100">
+                            <a:solidFill>
+                              <a:schemeClr val="accent6">
+                                <a:lumMod val="75000"/>
+                              </a:schemeClr>
+                            </a:solidFill>
+                          </a:ln>
+                        </wps:spPr>
+                        <wps:style>
+                          <a:lnRef idx="2">
+                            <a:schemeClr val="accent1">
+                              <a:shade val="50000"/>
+                            </a:schemeClr>
+                          </a:lnRef>
+                          <a:fillRef idx="1">
+                            <a:schemeClr val="accent1"/>
+                          </a:fillRef>
+                          <a:effectRef idx="0">
+                            <a:schemeClr val="accent1"/>
+                          </a:effectRef>
+                          <a:fontRef idx="minor">
+                            <a:schemeClr val="lt1"/>
+                          </a:fontRef>
+                        </wps:style>
+                        <wps:txbx>
+                          <w:txbxContent>
+                            <w:p>
+                              <w:pPr>
+                                <w:jc w:val="center"/>
+                              </w:pPr>
+                            </w:p>
+                          </w:txbxContent>
+                        </wps:txbx>
+                        <wps:bodyPr rot="0" spcFirstLastPara="0" vertOverflow="overflow" horzOverflow="overflow" vert="horz" wrap="square" lIns="91440" tIns="45720" rIns="91440" bIns="45720" numCol="1" spcCol="0" rtlCol="0" fromWordArt="0" anchor="ctr" anchorCtr="0" forceAA="0" compatLnSpc="1">
+                          <a:prstTxWarp prst="textNoShape">
+                            <a:avLst/>
+                          </a:prstTxWarp>
+                          <a:noAutofit/>
+                        </wps:bodyPr>
+                      </wps:wsp>
+                      <wps:wsp>
+                        <wps:cNvPr id="26" name="Freeform: Shape 26"/>
+                        <wps:cNvSpPr/>
+                        <wps:spPr>
+                          <a:xfrm>
+                            <a:off x="647700" y="654424"/>
+                            <a:ext cx="991545" cy="671431"/>
+                          </a:xfrm>
+                          <a:custGeom>
+                            <a:avLst/>
+                            <a:gdLst>
+                              <a:gd name="connsiteX0" fmla="*/ 277480 w 1172830"/>
+                              <a:gd name="connsiteY0" fmla="*/ 3409950 h 3410820"/>
+                              <a:gd name="connsiteX1" fmla="*/ 42530 w 1172830"/>
+                              <a:gd name="connsiteY1" fmla="*/ 3022600 h 3410820"/>
+                              <a:gd name="connsiteX2" fmla="*/ 29830 w 1172830"/>
+                              <a:gd name="connsiteY2" fmla="*/ 1035050 h 3410820"/>
+                              <a:gd name="connsiteX3" fmla="*/ 353680 w 1172830"/>
+                              <a:gd name="connsiteY3" fmla="*/ 323850 h 3410820"/>
+                              <a:gd name="connsiteX4" fmla="*/ 1172830 w 1172830"/>
+                              <a:gd name="connsiteY4" fmla="*/ 0 h 3410820"/>
+                              <a:gd name="connsiteX0" fmla="*/ 499918 w 1184733"/>
+                              <a:gd name="connsiteY0" fmla="*/ 3356507 h 3360658"/>
+                              <a:gd name="connsiteX1" fmla="*/ 54433 w 1184733"/>
+                              <a:gd name="connsiteY1" fmla="*/ 3022600 h 3360658"/>
+                              <a:gd name="connsiteX2" fmla="*/ 41733 w 1184733"/>
+                              <a:gd name="connsiteY2" fmla="*/ 1035050 h 3360658"/>
+                              <a:gd name="connsiteX3" fmla="*/ 365583 w 1184733"/>
+                              <a:gd name="connsiteY3" fmla="*/ 323850 h 3360658"/>
+                              <a:gd name="connsiteX4" fmla="*/ 1184733 w 1184733"/>
+                              <a:gd name="connsiteY4" fmla="*/ 0 h 3360658"/>
+                              <a:gd name="connsiteX0" fmla="*/ 491629 w 1176444"/>
+                              <a:gd name="connsiteY0" fmla="*/ 3356507 h 3356702"/>
+                              <a:gd name="connsiteX1" fmla="*/ 62097 w 1176444"/>
+                              <a:gd name="connsiteY1" fmla="*/ 2911893 h 3356702"/>
+                              <a:gd name="connsiteX2" fmla="*/ 33444 w 1176444"/>
+                              <a:gd name="connsiteY2" fmla="*/ 1035050 h 3356702"/>
+                              <a:gd name="connsiteX3" fmla="*/ 357294 w 1176444"/>
+                              <a:gd name="connsiteY3" fmla="*/ 323850 h 3356702"/>
+                              <a:gd name="connsiteX4" fmla="*/ 1176444 w 1176444"/>
+                              <a:gd name="connsiteY4" fmla="*/ 0 h 3356702"/>
+                              <a:gd name="connsiteX0" fmla="*/ 491629 w 1259412"/>
+                              <a:gd name="connsiteY0" fmla="*/ 3303054 h 3303249"/>
+                              <a:gd name="connsiteX1" fmla="*/ 62097 w 1259412"/>
+                              <a:gd name="connsiteY1" fmla="*/ 2858440 h 3303249"/>
+                              <a:gd name="connsiteX2" fmla="*/ 33444 w 1259412"/>
+                              <a:gd name="connsiteY2" fmla="*/ 981597 h 3303249"/>
+                              <a:gd name="connsiteX3" fmla="*/ 357294 w 1259412"/>
+                              <a:gd name="connsiteY3" fmla="*/ 270397 h 3303249"/>
+                              <a:gd name="connsiteX4" fmla="*/ 1259412 w 1259412"/>
+                              <a:gd name="connsiteY4" fmla="*/ 0 h 3303249"/>
+                              <a:gd name="connsiteX0" fmla="*/ 517349 w 1285132"/>
+                              <a:gd name="connsiteY0" fmla="*/ 3303054 h 3303249"/>
+                              <a:gd name="connsiteX1" fmla="*/ 87817 w 1285132"/>
+                              <a:gd name="connsiteY1" fmla="*/ 2858440 h 3303249"/>
+                              <a:gd name="connsiteX2" fmla="*/ 59164 w 1285132"/>
+                              <a:gd name="connsiteY2" fmla="*/ 981597 h 3303249"/>
+                              <a:gd name="connsiteX3" fmla="*/ 743606 w 1285132"/>
+                              <a:gd name="connsiteY3" fmla="*/ 152038 h 3303249"/>
+                              <a:gd name="connsiteX4" fmla="*/ 1285132 w 1285132"/>
+                              <a:gd name="connsiteY4" fmla="*/ 0 h 3303249"/>
+                              <a:gd name="connsiteX0" fmla="*/ 429599 w 1197382"/>
+                              <a:gd name="connsiteY0" fmla="*/ 3303054 h 3305266"/>
+                              <a:gd name="connsiteX1" fmla="*/ 67 w 1197382"/>
+                              <a:gd name="connsiteY1" fmla="*/ 2858440 h 3305266"/>
+                              <a:gd name="connsiteX2" fmla="*/ 462710 w 1197382"/>
+                              <a:gd name="connsiteY2" fmla="*/ 393618 h 3305266"/>
+                              <a:gd name="connsiteX3" fmla="*/ 655856 w 1197382"/>
+                              <a:gd name="connsiteY3" fmla="*/ 152038 h 3305266"/>
+                              <a:gd name="connsiteX4" fmla="*/ 1197382 w 1197382"/>
+                              <a:gd name="connsiteY4" fmla="*/ 0 h 3305266"/>
+                              <a:gd name="connsiteX0" fmla="*/ 1335178 w 1335178"/>
+                              <a:gd name="connsiteY0" fmla="*/ 1077487 h 2863393"/>
+                              <a:gd name="connsiteX1" fmla="*/ 25156 w 1335178"/>
+                              <a:gd name="connsiteY1" fmla="*/ 2858440 h 2863393"/>
+                              <a:gd name="connsiteX2" fmla="*/ 487799 w 1335178"/>
+                              <a:gd name="connsiteY2" fmla="*/ 393618 h 2863393"/>
+                              <a:gd name="connsiteX3" fmla="*/ 680945 w 1335178"/>
+                              <a:gd name="connsiteY3" fmla="*/ 152038 h 2863393"/>
+                              <a:gd name="connsiteX4" fmla="*/ 1222471 w 1335178"/>
+                              <a:gd name="connsiteY4" fmla="*/ 0 h 2863393"/>
+                              <a:gd name="connsiteX0" fmla="*/ 847664 w 847664"/>
+                              <a:gd name="connsiteY0" fmla="*/ 1077487 h 1077641"/>
+                              <a:gd name="connsiteX1" fmla="*/ 226766 w 847664"/>
+                              <a:gd name="connsiteY1" fmla="*/ 884608 h 1077641"/>
+                              <a:gd name="connsiteX2" fmla="*/ 285 w 847664"/>
+                              <a:gd name="connsiteY2" fmla="*/ 393618 h 1077641"/>
+                              <a:gd name="connsiteX3" fmla="*/ 193431 w 847664"/>
+                              <a:gd name="connsiteY3" fmla="*/ 152038 h 1077641"/>
+                              <a:gd name="connsiteX4" fmla="*/ 734957 w 847664"/>
+                              <a:gd name="connsiteY4" fmla="*/ 0 h 1077641"/>
+                              <a:gd name="connsiteX0" fmla="*/ 850874 w 850874"/>
+                              <a:gd name="connsiteY0" fmla="*/ 1077487 h 1077641"/>
+                              <a:gd name="connsiteX1" fmla="*/ 229976 w 850874"/>
+                              <a:gd name="connsiteY1" fmla="*/ 884608 h 1077641"/>
+                              <a:gd name="connsiteX2" fmla="*/ 3495 w 850874"/>
+                              <a:gd name="connsiteY2" fmla="*/ 393618 h 1077641"/>
+                              <a:gd name="connsiteX3" fmla="*/ 378511 w 850874"/>
+                              <a:gd name="connsiteY3" fmla="*/ 60378 h 1077641"/>
+                              <a:gd name="connsiteX4" fmla="*/ 738167 w 850874"/>
+                              <a:gd name="connsiteY4" fmla="*/ 0 h 1077641"/>
+                              <a:gd name="connsiteX0" fmla="*/ 850874 w 850874"/>
+                              <a:gd name="connsiteY0" fmla="*/ 1077487 h 1077641"/>
+                              <a:gd name="connsiteX1" fmla="*/ 229976 w 850874"/>
+                              <a:gd name="connsiteY1" fmla="*/ 884608 h 1077641"/>
+                              <a:gd name="connsiteX2" fmla="*/ 3495 w 850874"/>
+                              <a:gd name="connsiteY2" fmla="*/ 393618 h 1077641"/>
+                              <a:gd name="connsiteX3" fmla="*/ 378511 w 850874"/>
+                              <a:gd name="connsiteY3" fmla="*/ 60378 h 1077641"/>
+                              <a:gd name="connsiteX4" fmla="*/ 738167 w 850874"/>
+                              <a:gd name="connsiteY4" fmla="*/ 0 h 1077641"/>
+                              <a:gd name="connsiteX0" fmla="*/ 756730 w 756730"/>
+                              <a:gd name="connsiteY0" fmla="*/ 1077487 h 1077716"/>
+                              <a:gd name="connsiteX1" fmla="*/ 135832 w 756730"/>
+                              <a:gd name="connsiteY1" fmla="*/ 884608 h 1077716"/>
+                              <a:gd name="connsiteX2" fmla="*/ 8265 w 756730"/>
+                              <a:gd name="connsiteY2" fmla="*/ 217936 h 1077716"/>
+                              <a:gd name="connsiteX3" fmla="*/ 284367 w 756730"/>
+                              <a:gd name="connsiteY3" fmla="*/ 60378 h 1077716"/>
+                              <a:gd name="connsiteX4" fmla="*/ 644023 w 756730"/>
+                              <a:gd name="connsiteY4" fmla="*/ 0 h 1077716"/>
+                              <a:gd name="connsiteX0" fmla="*/ 643822 w 643822"/>
+                              <a:gd name="connsiteY0" fmla="*/ 1077487 h 1077881"/>
+                              <a:gd name="connsiteX1" fmla="*/ 22924 w 643822"/>
+                              <a:gd name="connsiteY1" fmla="*/ 884608 h 1077881"/>
+                              <a:gd name="connsiteX2" fmla="*/ 171459 w 643822"/>
+                              <a:gd name="connsiteY2" fmla="*/ 60378 h 1077881"/>
+                              <a:gd name="connsiteX3" fmla="*/ 531115 w 643822"/>
+                              <a:gd name="connsiteY3" fmla="*/ 0 h 1077881"/>
+                              <a:gd name="connsiteX0" fmla="*/ 934459 w 934459"/>
+                              <a:gd name="connsiteY0" fmla="*/ 1077487 h 1077535"/>
+                              <a:gd name="connsiteX1" fmla="*/ 10273 w 934459"/>
+                              <a:gd name="connsiteY1" fmla="*/ 636454 h 1077535"/>
+                              <a:gd name="connsiteX2" fmla="*/ 462096 w 934459"/>
+                              <a:gd name="connsiteY2" fmla="*/ 60378 h 1077535"/>
+                              <a:gd name="connsiteX3" fmla="*/ 821752 w 934459"/>
+                              <a:gd name="connsiteY3" fmla="*/ 0 h 1077535"/>
+                              <a:gd name="connsiteX0" fmla="*/ 77046 w 861036"/>
+                              <a:gd name="connsiteY0" fmla="*/ 894185 h 894291"/>
+                              <a:gd name="connsiteX1" fmla="*/ 49558 w 861036"/>
+                              <a:gd name="connsiteY1" fmla="*/ 636454 h 894291"/>
+                              <a:gd name="connsiteX2" fmla="*/ 501381 w 861036"/>
+                              <a:gd name="connsiteY2" fmla="*/ 60378 h 894291"/>
+                              <a:gd name="connsiteX3" fmla="*/ 861037 w 861036"/>
+                              <a:gd name="connsiteY3" fmla="*/ 0 h 894291"/>
+                              <a:gd name="connsiteX0" fmla="*/ 131394 w 915385"/>
+                              <a:gd name="connsiteY0" fmla="*/ 894185 h 894246"/>
+                              <a:gd name="connsiteX1" fmla="*/ 27323 w 915385"/>
+                              <a:gd name="connsiteY1" fmla="*/ 544797 h 894246"/>
+                              <a:gd name="connsiteX2" fmla="*/ 555729 w 915385"/>
+                              <a:gd name="connsiteY2" fmla="*/ 60378 h 894246"/>
+                              <a:gd name="connsiteX3" fmla="*/ 915385 w 915385"/>
+                              <a:gd name="connsiteY3" fmla="*/ 0 h 894246"/>
+                              <a:gd name="connsiteX0" fmla="*/ 157546 w 941537"/>
+                              <a:gd name="connsiteY0" fmla="*/ 894185 h 894249"/>
+                              <a:gd name="connsiteX1" fmla="*/ 53475 w 941537"/>
+                              <a:gd name="connsiteY1" fmla="*/ 544797 h 894249"/>
+                              <a:gd name="connsiteX2" fmla="*/ 941537 w 941537"/>
+                              <a:gd name="connsiteY2" fmla="*/ 0 h 894249"/>
+                              <a:gd name="connsiteX0" fmla="*/ 66385 w 850376"/>
+                              <a:gd name="connsiteY0" fmla="*/ 894185 h 894218"/>
+                              <a:gd name="connsiteX1" fmla="*/ 105938 w 850376"/>
+                              <a:gd name="connsiteY1" fmla="*/ 350036 h 894218"/>
+                              <a:gd name="connsiteX2" fmla="*/ 850376 w 850376"/>
+                              <a:gd name="connsiteY2" fmla="*/ 0 h 894218"/>
+                              <a:gd name="connsiteX0" fmla="*/ 65325 w 830171"/>
+                              <a:gd name="connsiteY0" fmla="*/ 672699 h 672729"/>
+                              <a:gd name="connsiteX1" fmla="*/ 104878 w 830171"/>
+                              <a:gd name="connsiteY1" fmla="*/ 128550 h 672729"/>
+                              <a:gd name="connsiteX2" fmla="*/ 830171 w 830171"/>
+                              <a:gd name="connsiteY2" fmla="*/ 0 h 672729"/>
+                              <a:gd name="connsiteX0" fmla="*/ 65325 w 830171"/>
+                              <a:gd name="connsiteY0" fmla="*/ 672699 h 672729"/>
+                              <a:gd name="connsiteX1" fmla="*/ 104878 w 830171"/>
+                              <a:gd name="connsiteY1" fmla="*/ 128550 h 672729"/>
+                              <a:gd name="connsiteX2" fmla="*/ 830171 w 830171"/>
+                              <a:gd name="connsiteY2" fmla="*/ 0 h 672729"/>
+                            </a:gdLst>
+                            <a:ahLst/>
+                            <a:cxnLst>
+                              <a:cxn ang="0">
+                                <a:pos x="connsiteX0" y="connsiteY0"/>
+                              </a:cxn>
+                              <a:cxn ang="0">
+                                <a:pos x="connsiteX1" y="connsiteY1"/>
+                              </a:cxn>
+                              <a:cxn ang="0">
+                                <a:pos x="connsiteX2" y="connsiteY2"/>
+                              </a:cxn>
+                            </a:cxnLst>
+                            <a:rect l="l" t="t" r="r" b="b"/>
+                            <a:pathLst>
+                              <a:path w="830171" h="672729">
+                                <a:moveTo>
+                                  <a:pt x="65325" y="672699"/>
+                                </a:moveTo>
+                                <a:cubicBezTo>
+                                  <a:pt x="-31513" y="676932"/>
+                                  <a:pt x="-22596" y="240666"/>
+                                  <a:pt x="104878" y="128550"/>
+                                </a:cubicBezTo>
+                                <a:cubicBezTo>
+                                  <a:pt x="232352" y="16434"/>
+                                  <a:pt x="597294" y="10395"/>
+                                  <a:pt x="830171" y="0"/>
+                                </a:cubicBezTo>
+                              </a:path>
+                            </a:pathLst>
+                          </a:custGeom>
+                          <a:noFill/>
+                          <a:ln w="38100">
+                            <a:solidFill>
+                              <a:schemeClr val="tx1"/>
+                            </a:solidFill>
+                          </a:ln>
+                        </wps:spPr>
+                        <wps:style>
+                          <a:lnRef idx="2">
+                            <a:schemeClr val="accent1">
+                              <a:shade val="50000"/>
+                            </a:schemeClr>
+                          </a:lnRef>
+                          <a:fillRef idx="1">
+                            <a:schemeClr val="accent1"/>
+                          </a:fillRef>
+                          <a:effectRef idx="0">
+                            <a:schemeClr val="accent1"/>
+                          </a:effectRef>
+                          <a:fontRef idx="minor">
+                            <a:schemeClr val="lt1"/>
+                          </a:fontRef>
+                        </wps:style>
+                        <wps:txbx>
+                          <w:txbxContent>
+                            <w:p>
+                              <w:pPr>
+                                <w:jc w:val="center"/>
+                              </w:pPr>
+                            </w:p>
+                          </w:txbxContent>
+                        </wps:txbx>
+                        <wps:bodyPr rot="0" spcFirstLastPara="0" vertOverflow="overflow" horzOverflow="overflow" vert="horz" wrap="square" lIns="91440" tIns="45720" rIns="91440" bIns="45720" numCol="1" spcCol="0" rtlCol="0" fromWordArt="0" anchor="ctr" anchorCtr="0" forceAA="0" compatLnSpc="1">
+                          <a:prstTxWarp prst="textNoShape">
+                            <a:avLst/>
+                          </a:prstTxWarp>
+                          <a:noAutofit/>
+                        </wps:bodyPr>
+                      </wps:wsp>
+                    </wpg:wgp>
+                  </a:graphicData>
+                </a:graphic>
+                <wp14:sizeRelV relativeFrom="margin">
+                  <wp14:pctHeight>0</wp14:pctHeight>
+                </wp14:sizeRelV>
+              </wp:anchor>
+            </w:drawing>
+          </mc:Choice>
+          <mc:Fallback>
+            <w:pict>
+              <v:group w14:anchorId="0F6AA71C" id="Group 28" o:spid="_x0000_s1031" style="position:absolute;margin-left:82.5pt;margin-top:70.5pt;width:128.85pt;height:279.1pt;z-index:251677696;mso-height-relative:margin" coordorigin="24" coordsize="16368,35446" o:gfxdata="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">
+                <v:shape id="Freeform: Shape 24" o:spid="_x0000_s1032" style="position:absolute;left:2414;width:11734;height:33718;visibility:visible;mso-wrap-style:square;v-text-anchor:middle" coordsize="1173401,3371849" o:gfxdata="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" path="m289484,3371849c219323,3334171,86282,3309195,43101,3022600,-80,2736005,-21457,1484841,30401,1035050,82259,585259,163751,496358,354251,323850,544751,151342,859076,75671,1173401,e" filled="f" strokecolor="#c45911 [2405]" strokeweight="3pt">
+                  <v:stroke joinstyle="miter"/>
+                  <v:path arrowok="t" o:connecttype="custom" o:connectlocs="289484,3371849;43101,3022600;30401,1035050;354251,323850;1173400,0" o:connectangles="0,0,0,0,0"/>
+                </v:shape>
+                <v:shape id="Freeform: Shape 25" o:spid="_x0000_s1033" style="position:absolute;left:24;top:1866;width:14124;height:33580;visibility:visible;mso-wrap-style:square;v-text-anchor:middle" coordsize="1182580,3364453" o:spt="100" o:gfxdata="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" adj="-11796480,,5400" path="m451318,3364138v-96838,4233,-321263,-29070,-391246,-410253c-9911,2572702,-17780,1508382,31419,1077042,80618,645702,163409,545349,355269,365842,547129,186335,868255,75671,1182580,e" filled="f" strokecolor="#538135 [2409]" strokeweight="3pt">
+                  <v:stroke joinstyle="miter"/>
+                  <v:formulas/>
+                  <v:path arrowok="t" o:connecttype="custom" o:connectlocs="539048,3357644;71749,2948183;37526,1074963;424328,365136;1412456,0" o:connectangles="0,0,0,0,0" textboxrect="0,0,1182580,3364453"/>
+                  <v:textbox>
+                    <w:txbxContent>
+                      <w:p>
+                        <w:pPr>
+                          <w:jc w:val="center"/>
+                        </w:pPr>
+                      </w:p>
+                    </w:txbxContent>
+                  </v:textbox>
+                </v:shape>
+                <v:shape id="Freeform: Shape 26" o:spid="_x0000_s1034" style="position:absolute;left:6477;top:6544;width:9915;height:6714;visibility:visible;mso-wrap-style:square;v-text-anchor:middle" coordsize="830171,672729" o:spt="100" o:gfxdata="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" adj="-11796480,,5400" path="m65325,672699v-96838,4233,-87921,-432033,39553,-544149c232352,16434,597294,10395,830171,e" filled="f" strokecolor="black [3213]" strokeweight="3pt">
+                  <v:stroke joinstyle="miter"/>
+                  <v:formulas/>
+                  <v:path arrowok="t" o:connecttype="custom" o:connectlocs="78023,671401;125265,128302;991545,0" o:connectangles="0,0,0" textboxrect="0,0,830171,672729"/>
+                  <v:textbox>
+                    <w:txbxContent>
+                      <w:p>
+                        <w:pPr>
+                          <w:jc w:val="center"/>
+                        </w:pPr>
+                      </w:p>
+                    </w:txbxContent>
+                  </v:textbox>
+                </v:shape>
+              </v:group>
+            </w:pict>
+          </mc:Fallback>
+        </mc:AlternateContent>
+      </w:r>
+      <w:r>
+        <w:rPr>
+          <w:noProof/>
+        </w:rPr>
+        <mc:AlternateContent>
+          <mc:Choice Requires="wps">
+            <w:drawing>
+              <wp:anchor distT="0" distB="0" distL="114300" distR="114300" simplePos="0" relativeHeight="251679744" behindDoc="0" locked="0" layoutInCell="1" allowOverlap="1" wp14:anchorId="058F13B9" wp14:editId="7A31492A">
+                <wp:simplePos x="0" y="0"/>
+                <wp:positionH relativeFrom="column">
+                  <wp:posOffset>647700</wp:posOffset>
+                </wp:positionH>
+                <wp:positionV relativeFrom="paragraph">
+                  <wp:posOffset>129540</wp:posOffset>
+                </wp:positionV>
+                <wp:extent cx="1916430" cy="304800"/>
+                <wp:effectExtent l="0" t="0" r="26670" b="19050"/>
+                <wp:wrapNone/>
+                <wp:docPr id="29" name="Text Box 29"/>
+                <wp:cNvGraphicFramePr/>
+                <a:graphic xmlns:a="http://schemas.openxmlformats.org/drawingml/2006/main">
+                  <a:graphicData uri="http://schemas.microsoft.com/office/word/2010/wordprocessingShape">
+                    <wps:wsp>
+                      <wps:cNvSpPr txBox="1"/>
+                      <wps:spPr>
+                        <a:xfrm>
+                          <a:off x="0" y="0"/>
+                          <a:ext cx="1916430" cy="304800"/>
+                        </a:xfrm>
+                        <a:prstGeom prst="rect">
+                          <a:avLst/>
+                        </a:prstGeom>
+                        <a:solidFill>
+                          <a:schemeClr val="lt1"/>
+                        </a:solidFill>
+                        <a:ln w="6350">
+                          <a:solidFill>
+                            <a:prstClr val="black"/>
+                          </a:solidFill>
+                        </a:ln>
+                      </wps:spPr>
+                      <wps:txbx>
+                        <w:txbxContent>
+                          <w:p>
+                            <w:r>
+                              <w:t>Add Jumpers (top side</w:t>
+                            </w:r>
+                            <w:r>
+                              <w:t xml:space="preserve"> </w:t>
+                            </w:r>
+                            <w:r>
+                              <w:t>view)</w:t>
+                            </w:r>
+                          </w:p>
+                        </w:txbxContent>
+                      </wps:txbx>
+                      <wps:bodyPr rot="0" spcFirstLastPara="0" vertOverflow="overflow" horzOverflow="overflow" vert="horz" wrap="square" lIns="91440" tIns="45720" rIns="91440" bIns="45720" numCol="1" spcCol="0" rtlCol="0" fromWordArt="0" anchor="t" anchorCtr="0" forceAA="0" compatLnSpc="1">
+                        <a:prstTxWarp prst="textNoShape">
+                          <a:avLst/>
+                        </a:prstTxWarp>
+                        <a:noAutofit/>
+                      </wps:bodyPr>
+                    </wps:wsp>
+                  </a:graphicData>
+                </a:graphic>
+                <wp14:sizeRelH relativeFrom="margin">
+                  <wp14:pctWidth>0</wp14:pctWidth>
+                </wp14:sizeRelH>
+                <wp14:sizeRelV relativeFrom="margin">
+                  <wp14:pctHeight>0</wp14:pctHeight>
+                </wp14:sizeRelV>
+              </wp:anchor>
+            </w:drawing>
+          </mc:Choice>
+          <mc:Fallback>
+            <w:pict>
+              <v:shape w14:anchorId="058F13B9" id="Text Box 29" o:spid="_x0000_s1035" type="#_x0000_t202" style="position:absolute;margin-left:51pt;margin-top:10.2pt;width:150.9pt;height:24pt;z-index:251679744;visibility:visible;mso-wrap-style:square;mso-width-percent:0;mso-height-percent:0;mso-wrap-distance-left:9pt;mso-wrap-distance-top:0;mso-wrap-distance-right:9pt;mso-wrap-distance-bottom:0;mso-position-horizontal:absolute;mso-position-horizontal-relative:text;mso-position-vertical:absolute;mso-position-vertical-relative:text;mso-width-percent:0;mso-height-percent:0;mso-width-relative:margin;mso-height-relative:margin;v-text-anchor:top" o:gfxdata="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" fillcolor="white [3201]" strokeweight=".5pt">
+                <v:textbox>
+                  <w:txbxContent>
+                    <w:p>
+                      <w:r>
+                        <w:t>Add Jumpers (top side</w:t>
+                      </w:r>
+                      <w:r>
+                        <w:t xml:space="preserve"> </w:t>
+                      </w:r>
+                      <w:r>
+                        <w:t>view)</w:t>
+                      </w:r>
+                    </w:p>
+                  </w:txbxContent>
+                </v:textbox>
+              </v:shape>
+            </w:pict>
+          </mc:Fallback>
+        </mc:AlternateContent>
+      </w:r>
+      <w:r>
+        <w:drawing>
+          <wp:anchor distT="0" distB="0" distL="114300" distR="114300" simplePos="0" relativeHeight="251678720" behindDoc="1" locked="0" layoutInCell="1" allowOverlap="1" wp14:anchorId="532095C4" wp14:editId="764F563C">
+            <wp:simplePos x="0" y="0"/>
+            <wp:positionH relativeFrom="margin">
+              <wp:align>left</wp:align>
+            </wp:positionH>
+            <wp:positionV relativeFrom="paragraph">
+              <wp:posOffset>-27940</wp:posOffset>
+            </wp:positionV>
+            <wp:extent cx="4171950" cy="5220335"/>
+            <wp:effectExtent l="0" t="0" r="0" b="0"/>
+            <wp:wrapNone/>
+            <wp:docPr id="23" name="Picture 23" descr="A picture containing shape&#10;&#10;Description automatically generated"/>
+            <wp:cNvGraphicFramePr>
+              <a:graphicFrameLocks xmlns:a="http://schemas.openxmlformats.org/drawingml/2006/main" noChangeAspect="1"/>
+            </wp:cNvGraphicFramePr>
+            <a:graphic xmlns:a="http://schemas.openxmlformats.org/drawingml/2006/main">
+              <a:graphicData uri="http://schemas.openxmlformats.org/drawingml/2006/picture">
+                <pic:pic xmlns:pic="http://schemas.openxmlformats.org/drawingml/2006/picture">
+                  <pic:nvPicPr>
+                    <pic:cNvPr id="23" name="Picture 23" descr="A picture containing shape&#10;&#10;Description automatically generated"/>
+                    <pic:cNvPicPr/>
+                  </pic:nvPicPr>
+                  <pic:blipFill>
+                    <a:blip r:embed="rId7">
+                      <a:extLst>
+                        <a:ext uri="{28A0092B-C50C-407E-A947-70E740481C1C}">
+                          <a14:useLocalDpi xmlns:a14="http://schemas.microsoft.com/office/drawing/2010/main" val="0"/>
+                        </a:ext>
+                      </a:extLst>
+                    </a:blip>
+                    <a:stretch>
+                      <a:fillRect/>
+                    </a:stretch>
+                  </pic:blipFill>
+                  <pic:spPr>
+                    <a:xfrm>
+                      <a:off x="0" y="0"/>
+                      <a:ext cx="4171950" cy="5220335"/>
+                    </a:xfrm>
+                    <a:prstGeom prst="rect">
+                      <a:avLst/>
+                    </a:prstGeom>
+                  </pic:spPr>
+                </pic:pic>
+              </a:graphicData>
+            </a:graphic>
+            <wp14:sizeRelH relativeFrom="page">
+              <wp14:pctWidth>0</wp14:pctWidth>
+            </wp14:sizeRelH>
+            <wp14:sizeRelV relativeFrom="page">
+              <wp14:pctHeight>0</wp14:pctHeight>
+            </wp14:sizeRelV>
+          </wp:anchor>
+        </w:drawing>
       </w:r>
     </w:p>
     <w:sectPr>
@@ -1415,4 +2681,16 @@
     </a:ext>
   </a:extLst>
 </a:theme>
+</file>
+
+<file path=customXml/item1.xml><?xml version="1.0" encoding="utf-8"?>
+<b:Sources xmlns:b="http://schemas.openxmlformats.org/officeDocument/2006/bibliography" xmlns="http://schemas.openxmlformats.org/officeDocument/2006/bibliography" SelectedStyle="\APASixthEditionOfficeOnline.xsl" StyleName="APA" Version="6"/>
+</file>
+
+<file path=customXml/itemProps1.xml><?xml version="1.0" encoding="utf-8"?>
+<ds:datastoreItem xmlns:ds="http://schemas.openxmlformats.org/officeDocument/2006/customXml" ds:itemID="{FA11FA15-8C6D-46DC-94B4-FB3BF679AF71}">
+  <ds:schemaRefs>
+    <ds:schemaRef ds:uri="http://schemas.openxmlformats.org/officeDocument/2006/bibliography"/>
+  </ds:schemaRefs>
+</ds:datastoreItem>
 </file>
</xml_diff>

<commit_message>
Corrected error on back side trace cuts
Backside cut image was shifted, which led to cutting wrong trace
</commit_message>
<xml_diff>
--- a/6 Hardware Explorations/ESP32 WROOM with microphone/Board modification to allow flash.docx
+++ b/6 Hardware Explorations/ESP32 WROOM with microphone/Board modification to allow flash.docx
@@ -10,7 +10,7 @@
         <mc:AlternateContent>
           <mc:Choice Requires="wps">
             <w:drawing>
-              <wp:anchor distT="0" distB="0" distL="114300" distR="114300" simplePos="0" relativeHeight="251681792" behindDoc="0" locked="0" layoutInCell="1" allowOverlap="1" wp14:anchorId="55189812" wp14:editId="6ABC7472">
+              <wp:anchor distT="0" distB="0" distL="114300" distR="114300" simplePos="0" relativeHeight="251681792" behindDoc="0" locked="0" layoutInCell="1" allowOverlap="1" wp14:anchorId="55189812" wp14:editId="260AF93D">
                 <wp:simplePos x="0" y="0"/>
                 <wp:positionH relativeFrom="column">
                   <wp:posOffset>3422073</wp:posOffset>
@@ -77,7 +77,7 @@
                 <v:stroke joinstyle="miter"/>
                 <v:path gradientshapeok="t" o:connecttype="rect"/>
               </v:shapetype>
-              <v:shape id="Text Box 31" o:spid="_x0000_s1026" type="#_x0000_t202" style="position:absolute;margin-left:269.45pt;margin-top:309.8pt;width:160.9pt;height:24pt;z-index:251681792;visibility:visible;mso-wrap-style:square;mso-width-percent:0;mso-height-percent:0;mso-wrap-distance-left:9pt;mso-wrap-distance-top:0;mso-wrap-distance-right:9pt;mso-wrap-distance-bottom:0;mso-position-horizontal:absolute;mso-position-horizontal-relative:text;mso-position-vertical:absolute;mso-position-vertical-relative:text;mso-width-percent:0;mso-height-percent:0;mso-width-relative:margin;mso-height-relative:margin;v-text-anchor:top" o:gfxdata="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" fillcolor="white [3201]" strokeweight=".5pt">
+              <v:shape id="Text Box 31" o:spid="_x0000_s1026" type="#_x0000_t202" style="position:absolute;margin-left:269.45pt;margin-top:309.8pt;width:160.9pt;height:24pt;z-index:251681792;visibility:visible;mso-wrap-style:square;mso-width-percent:0;mso-height-percent:0;mso-wrap-distance-left:9pt;mso-wrap-distance-top:0;mso-wrap-distance-right:9pt;mso-wrap-distance-bottom:0;mso-position-horizontal:absolute;mso-position-horizontal-relative:text;mso-position-vertical:absolute;mso-position-vertical-relative:text;mso-width-percent:0;mso-height-percent:0;mso-width-relative:margin;mso-height-relative:margin;v-text-anchor:top" o:gfxdata="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" fillcolor="white [3201]" strokeweight=".5pt">
                 <v:textbox>
                   <w:txbxContent>
                     <w:p>
@@ -99,7 +99,7 @@
         <mc:AlternateContent>
           <mc:Choice Requires="wps">
             <w:drawing>
-              <wp:anchor distT="0" distB="0" distL="114300" distR="114300" simplePos="0" relativeHeight="251667456" behindDoc="0" locked="0" layoutInCell="1" allowOverlap="1" wp14:anchorId="673A8F26" wp14:editId="73D67A89">
+              <wp:anchor distT="0" distB="0" distL="114300" distR="114300" simplePos="0" relativeHeight="251666432" behindDoc="0" locked="0" layoutInCell="1" allowOverlap="1" wp14:anchorId="673A8F26" wp14:editId="44F6EEDB">
                 <wp:simplePos x="0" y="0"/>
                 <wp:positionH relativeFrom="margin">
                   <wp:posOffset>1637030</wp:posOffset>
@@ -160,7 +160,7 @@
           </mc:Choice>
           <mc:Fallback>
             <w:pict>
-              <v:shape w14:anchorId="673A8F26" id="Text Box 13" o:spid="_x0000_s1027" type="#_x0000_t202" style="position:absolute;margin-left:128.9pt;margin-top:324.85pt;width:58.4pt;height:19.6pt;z-index:251667456;visibility:visible;mso-wrap-style:square;mso-width-percent:0;mso-height-percent:0;mso-wrap-distance-left:9pt;mso-wrap-distance-top:0;mso-wrap-distance-right:9pt;mso-wrap-distance-bottom:0;mso-position-horizontal:absolute;mso-position-horizontal-relative:margin;mso-position-vertical:absolute;mso-position-vertical-relative:text;mso-width-percent:0;mso-height-percent:0;mso-width-relative:margin;mso-height-relative:margin;v-text-anchor:top" o:gfxdata="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" fillcolor="white [3201]" stroked="f" strokeweight=".5pt">
+              <v:shape w14:anchorId="673A8F26" id="Text Box 13" o:spid="_x0000_s1027" type="#_x0000_t202" style="position:absolute;margin-left:128.9pt;margin-top:324.85pt;width:58.4pt;height:19.6pt;z-index:251666432;visibility:visible;mso-wrap-style:square;mso-width-percent:0;mso-height-percent:0;mso-wrap-distance-left:9pt;mso-wrap-distance-top:0;mso-wrap-distance-right:9pt;mso-wrap-distance-bottom:0;mso-position-horizontal:absolute;mso-position-horizontal-relative:margin;mso-position-vertical:absolute;mso-position-vertical-relative:text;mso-width-percent:0;mso-height-percent:0;mso-width-relative:margin;mso-height-relative:margin;v-text-anchor:top" o:gfxdata="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" fillcolor="white [3201]" stroked="f" strokeweight=".5pt">
                 <v:textbox>
                   <w:txbxContent>
                     <w:p>
@@ -183,7 +183,7 @@
         <mc:AlternateContent>
           <mc:Choice Requires="wps">
             <w:drawing>
-              <wp:anchor distT="0" distB="0" distL="114300" distR="114300" simplePos="0" relativeHeight="251665408" behindDoc="0" locked="0" layoutInCell="1" allowOverlap="1" wp14:anchorId="52380C46" wp14:editId="74B94103">
+              <wp:anchor distT="0" distB="0" distL="114300" distR="114300" simplePos="0" relativeHeight="251664384" behindDoc="0" locked="0" layoutInCell="1" allowOverlap="1" wp14:anchorId="52380C46" wp14:editId="50362A77">
                 <wp:simplePos x="0" y="0"/>
                 <wp:positionH relativeFrom="column">
                   <wp:posOffset>1920240</wp:posOffset>
@@ -246,11 +246,11 @@
           </mc:Choice>
           <mc:Fallback>
             <w:pict>
-              <v:shapetype w14:anchorId="0781DAC2" id="_x0000_t32" coordsize="21600,21600" o:spt="32" o:oned="t" path="m,l21600,21600e" filled="f">
+              <v:shapetype w14:anchorId="2CE62764" id="_x0000_t32" coordsize="21600,21600" o:spt="32" o:oned="t" path="m,l21600,21600e" filled="f">
                 <v:path arrowok="t" fillok="f" o:connecttype="none"/>
                 <o:lock v:ext="edit" shapetype="t"/>
               </v:shapetype>
-              <v:shape id="Straight Arrow Connector 12" o:spid="_x0000_s1026" type="#_x0000_t32" style="position:absolute;margin-left:151.2pt;margin-top:154.2pt;width:15.7pt;height:175.2pt;flip:y;z-index:251665408;visibility:visible;mso-wrap-style:square;mso-width-percent:0;mso-height-percent:0;mso-wrap-distance-left:9pt;mso-wrap-distance-top:0;mso-wrap-distance-right:9pt;mso-wrap-distance-bottom:0;mso-position-horizontal:absolute;mso-position-horizontal-relative:text;mso-position-vertical:absolute;mso-position-vertical-relative:text;mso-width-percent:0;mso-height-percent:0;mso-width-relative:margin;mso-height-relative:margin" o:gfxdata="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" strokecolor="#2f5496 [2404]" strokeweight="2.25pt">
+              <v:shape id="Straight Arrow Connector 12" o:spid="_x0000_s1026" type="#_x0000_t32" style="position:absolute;margin-left:151.2pt;margin-top:154.2pt;width:15.7pt;height:175.2pt;flip:y;z-index:251664384;visibility:visible;mso-wrap-style:square;mso-width-percent:0;mso-height-percent:0;mso-wrap-distance-left:9pt;mso-wrap-distance-top:0;mso-wrap-distance-right:9pt;mso-wrap-distance-bottom:0;mso-position-horizontal:absolute;mso-position-horizontal-relative:text;mso-position-vertical:absolute;mso-position-vertical-relative:text;mso-width-percent:0;mso-height-percent:0;mso-width-relative:margin;mso-height-relative:margin" o:gfxdata="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" strokecolor="#2f5496 [2404]" strokeweight="2.25pt">
                 <v:stroke endarrow="block" joinstyle="miter"/>
               </v:shape>
             </w:pict>
@@ -264,7 +264,7 @@
         <mc:AlternateContent>
           <mc:Choice Requires="wpg">
             <w:drawing>
-              <wp:anchor distT="0" distB="0" distL="114300" distR="114300" simplePos="0" relativeHeight="251664384" behindDoc="0" locked="0" layoutInCell="1" allowOverlap="1" wp14:anchorId="240CC070" wp14:editId="60751687">
+              <wp:anchor distT="0" distB="0" distL="114300" distR="114300" simplePos="0" relativeHeight="251663360" behindDoc="0" locked="0" layoutInCell="1" allowOverlap="1" wp14:anchorId="240CC070" wp14:editId="4907E814">
                 <wp:simplePos x="0" y="0"/>
                 <wp:positionH relativeFrom="column">
                   <wp:posOffset>2087880</wp:posOffset>
@@ -388,7 +388,7 @@
           </mc:Choice>
           <mc:Fallback>
             <w:pict>
-              <v:group w14:anchorId="03397802" id="Group 9" o:spid="_x0000_s1026" style="position:absolute;margin-left:164.4pt;margin-top:140.05pt;width:10.2pt;height:10.2pt;z-index:251664384" coordsize="129988,129988" o:gfxdata="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">
+              <v:group w14:anchorId="5A4E6E58" id="Group 9" o:spid="_x0000_s1026" style="position:absolute;margin-left:164.4pt;margin-top:140.05pt;width:10.2pt;height:10.2pt;z-index:251663360" coordsize="129988,129988" o:gfxdata="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">
                 <v:rect id="Rectangle 10" o:spid="_x0000_s1027" style="position:absolute;left:51278;top:2222;width:27432;height:129988;rotation:4937183fd;visibility:visible;mso-wrap-style:square;v-text-anchor:middle" o:gfxdata="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" filled="f" strokecolor="#2f5496 [2404]" strokeweight="1pt"/>
                 <v:rect id="Rectangle 11" o:spid="_x0000_s1028" style="position:absolute;left:55828;width:27432;height:129988;rotation:-558738fd;visibility:visible;mso-wrap-style:square;v-text-anchor:middle" o:gfxdata="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" filled="f" strokecolor="#2f5496 [2404]" strokeweight="1pt"/>
               </v:group>
@@ -401,7 +401,7 @@
           <w:noProof/>
         </w:rPr>
         <w:drawing>
-          <wp:inline distT="0" distB="0" distL="0" distR="0" wp14:anchorId="51DDE534" wp14:editId="06EE2698">
+          <wp:inline distT="0" distB="0" distL="0" distR="0" wp14:anchorId="51DDE534" wp14:editId="4F5F20BB">
             <wp:extent cx="5943600" cy="4480560"/>
             <wp:effectExtent l="0" t="0" r="0" b="0"/>
             <wp:docPr id="1" name="Picture 1"/>
@@ -438,7 +438,12 @@
       </w:r>
     </w:p>
     <w:p/>
+    <w:p/>
+    <w:p/>
     <w:p>
+      <w:r>
+        <w:br w:type="page"/>
+      </w:r>
       <w:r>
         <w:rPr>
           <w:noProof/>
@@ -447,13 +452,13 @@
         <mc:AlternateContent>
           <mc:Choice Requires="wps">
             <w:drawing>
-              <wp:anchor distT="0" distB="0" distL="114300" distR="114300" simplePos="0" relativeHeight="251680768" behindDoc="0" locked="0" layoutInCell="1" allowOverlap="1" wp14:anchorId="00984B37" wp14:editId="748C5E60">
+              <wp:anchor distT="0" distB="0" distL="114300" distR="114300" simplePos="0" relativeHeight="251680768" behindDoc="0" locked="0" layoutInCell="1" allowOverlap="1" wp14:anchorId="00984B37" wp14:editId="5C383EC8">
                 <wp:simplePos x="0" y="0"/>
                 <wp:positionH relativeFrom="column">
-                  <wp:posOffset>3858491</wp:posOffset>
+                  <wp:posOffset>156210</wp:posOffset>
                 </wp:positionH>
                 <wp:positionV relativeFrom="paragraph">
-                  <wp:posOffset>4107873</wp:posOffset>
+                  <wp:posOffset>60960</wp:posOffset>
                 </wp:positionV>
                 <wp:extent cx="727364" cy="297872"/>
                 <wp:effectExtent l="0" t="0" r="15875" b="26035"/>
@@ -510,7 +515,7 @@
           </mc:Choice>
           <mc:Fallback>
             <w:pict>
-              <v:shape w14:anchorId="00984B37" id="Text Box 30" o:spid="_x0000_s1028" type="#_x0000_t202" style="position:absolute;margin-left:303.8pt;margin-top:323.45pt;width:57.25pt;height:23.45pt;z-index:251680768;visibility:visible;mso-wrap-style:square;mso-width-percent:0;mso-height-percent:0;mso-wrap-distance-left:9pt;mso-wrap-distance-top:0;mso-wrap-distance-right:9pt;mso-wrap-distance-bottom:0;mso-position-horizontal:absolute;mso-position-horizontal-relative:text;mso-position-vertical:absolute;mso-position-vertical-relative:text;mso-width-percent:0;mso-height-percent:0;mso-width-relative:margin;mso-height-relative:margin;v-text-anchor:top" o:gfxdata="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" fillcolor="white [3201]" strokeweight=".5pt">
+              <v:shape w14:anchorId="00984B37" id="Text Box 30" o:spid="_x0000_s1028" type="#_x0000_t202" style="position:absolute;margin-left:12.3pt;margin-top:4.8pt;width:57.25pt;height:23.45pt;z-index:251680768;visibility:visible;mso-wrap-style:square;mso-width-percent:0;mso-height-percent:0;mso-wrap-distance-left:9pt;mso-wrap-distance-top:0;mso-wrap-distance-right:9pt;mso-wrap-distance-bottom:0;mso-position-horizontal:absolute;mso-position-horizontal-relative:text;mso-position-vertical:absolute;mso-position-vertical-relative:text;mso-width-percent:0;mso-height-percent:0;mso-width-relative:margin;mso-height-relative:margin;v-text-anchor:top" o:gfxdata="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" fillcolor="white [3201]" strokeweight=".5pt">
                 <v:textbox>
                   <w:txbxContent>
                     <w:p>
@@ -530,61 +535,368 @@
           <w:noProof/>
         </w:rPr>
         <mc:AlternateContent>
-          <mc:Choice Requires="wps">
+          <mc:Choice Requires="wpg">
             <w:drawing>
-              <wp:anchor distT="0" distB="0" distL="114300" distR="114300" simplePos="0" relativeHeight="251662336" behindDoc="0" locked="0" layoutInCell="1" allowOverlap="1" wp14:anchorId="47D03B5F" wp14:editId="62CCCA7E">
+              <wp:anchor distT="0" distB="0" distL="114300" distR="114300" simplePos="0" relativeHeight="251670528" behindDoc="0" locked="0" layoutInCell="1" allowOverlap="1" wp14:anchorId="1592F38C" wp14:editId="01636EB0">
                 <wp:simplePos x="0" y="0"/>
-                <wp:positionH relativeFrom="margin">
-                  <wp:posOffset>5093970</wp:posOffset>
+                <wp:positionH relativeFrom="column">
+                  <wp:posOffset>2414588</wp:posOffset>
                 </wp:positionH>
                 <wp:positionV relativeFrom="paragraph">
-                  <wp:posOffset>-34290</wp:posOffset>
+                  <wp:posOffset>-23813</wp:posOffset>
                 </wp:positionV>
-                <wp:extent cx="741680" cy="248920"/>
-                <wp:effectExtent l="0" t="0" r="1270" b="0"/>
+                <wp:extent cx="3326130" cy="1337628"/>
+                <wp:effectExtent l="19050" t="0" r="7620" b="53340"/>
                 <wp:wrapNone/>
-                <wp:docPr id="8" name="Text Box 8"/>
+                <wp:docPr id="3" name="Group 3"/>
                 <wp:cNvGraphicFramePr/>
                 <a:graphic xmlns:a="http://schemas.openxmlformats.org/drawingml/2006/main">
-                  <a:graphicData uri="http://schemas.microsoft.com/office/word/2010/wordprocessingShape">
-                    <wps:wsp>
-                      <wps:cNvSpPr txBox="1"/>
-                      <wps:spPr>
+                  <a:graphicData uri="http://schemas.microsoft.com/office/word/2010/wordprocessingGroup">
+                    <wpg:wgp>
+                      <wpg:cNvGrpSpPr/>
+                      <wpg:grpSpPr>
                         <a:xfrm>
                           <a:off x="0" y="0"/>
-                          <a:ext cx="741680" cy="248920"/>
+                          <a:ext cx="3326130" cy="1337628"/>
+                          <a:chOff x="0" y="-1"/>
+                          <a:chExt cx="3326130" cy="1495239"/>
                         </a:xfrm>
-                        <a:prstGeom prst="rect">
-                          <a:avLst/>
-                        </a:prstGeom>
-                        <a:solidFill>
-                          <a:schemeClr val="lt1"/>
-                        </a:solidFill>
-                        <a:ln w="6350">
-                          <a:noFill/>
-                        </a:ln>
-                      </wps:spPr>
-                      <wps:txbx>
-                        <w:txbxContent>
-                          <w:p>
-                            <w:r>
-                              <w:t>Cut here</w:t>
-                            </w:r>
-                          </w:p>
-                        </w:txbxContent>
-                      </wps:txbx>
-                      <wps:bodyPr rot="0" spcFirstLastPara="0" vertOverflow="overflow" horzOverflow="overflow" vert="horz" wrap="square" lIns="91440" tIns="45720" rIns="91440" bIns="45720" numCol="1" spcCol="0" rtlCol="0" fromWordArt="0" anchor="t" anchorCtr="0" forceAA="0" compatLnSpc="1">
-                        <a:prstTxWarp prst="textNoShape">
-                          <a:avLst/>
-                        </a:prstTxWarp>
-                        <a:noAutofit/>
-                      </wps:bodyPr>
-                    </wps:wsp>
+                      </wpg:grpSpPr>
+                      <wps:wsp>
+                        <wps:cNvPr id="22" name="Text Box 22"/>
+                        <wps:cNvSpPr txBox="1"/>
+                        <wps:spPr>
+                          <a:xfrm>
+                            <a:off x="336550" y="-1"/>
+                            <a:ext cx="741680" cy="271506"/>
+                          </a:xfrm>
+                          <a:prstGeom prst="rect">
+                            <a:avLst/>
+                          </a:prstGeom>
+                          <a:solidFill>
+                            <a:schemeClr val="lt1"/>
+                          </a:solidFill>
+                          <a:ln w="6350">
+                            <a:noFill/>
+                          </a:ln>
+                        </wps:spPr>
+                        <wps:txbx>
+                          <w:txbxContent>
+                            <w:p>
+                              <w:r>
+                                <w:t>Cut here</w:t>
+                              </w:r>
+                            </w:p>
+                          </w:txbxContent>
+                        </wps:txbx>
+                        <wps:bodyPr rot="0" spcFirstLastPara="0" vertOverflow="overflow" horzOverflow="overflow" vert="horz" wrap="square" lIns="91440" tIns="45720" rIns="91440" bIns="45720" numCol="1" spcCol="0" rtlCol="0" fromWordArt="0" anchor="t" anchorCtr="0" forceAA="0" compatLnSpc="1">
+                          <a:prstTxWarp prst="textNoShape">
+                            <a:avLst/>
+                          </a:prstTxWarp>
+                          <a:noAutofit/>
+                        </wps:bodyPr>
+                      </wps:wsp>
+                      <wpg:grpSp>
+                        <wpg:cNvPr id="6" name="Group 6"/>
+                        <wpg:cNvGrpSpPr/>
+                        <wpg:grpSpPr>
+                          <a:xfrm>
+                            <a:off x="901700" y="1365250"/>
+                            <a:ext cx="129988" cy="129988"/>
+                            <a:chOff x="0" y="0"/>
+                            <a:chExt cx="129988" cy="129988"/>
+                          </a:xfrm>
+                        </wpg:grpSpPr>
+                        <wps:wsp>
+                          <wps:cNvPr id="4" name="Rectangle 4"/>
+                          <wps:cNvSpPr/>
+                          <wps:spPr>
+                            <a:xfrm rot="4520126">
+                              <a:off x="51278" y="2222"/>
+                              <a:ext cx="27432" cy="129988"/>
+                            </a:xfrm>
+                            <a:prstGeom prst="rect">
+                              <a:avLst/>
+                            </a:prstGeom>
+                            <a:solidFill>
+                              <a:srgbClr val="FFFF00"/>
+                            </a:solidFill>
+                            <a:ln>
+                              <a:solidFill>
+                                <a:srgbClr val="FFFF00"/>
+                              </a:solidFill>
+                            </a:ln>
+                          </wps:spPr>
+                          <wps:style>
+                            <a:lnRef idx="2">
+                              <a:schemeClr val="accent1">
+                                <a:shade val="50000"/>
+                              </a:schemeClr>
+                            </a:lnRef>
+                            <a:fillRef idx="1">
+                              <a:schemeClr val="accent1"/>
+                            </a:fillRef>
+                            <a:effectRef idx="0">
+                              <a:schemeClr val="accent1"/>
+                            </a:effectRef>
+                            <a:fontRef idx="minor">
+                              <a:schemeClr val="lt1"/>
+                            </a:fontRef>
+                          </wps:style>
+                          <wps:bodyPr rot="0" spcFirstLastPara="0" vertOverflow="overflow" horzOverflow="overflow" vert="horz" wrap="square" lIns="91440" tIns="45720" rIns="91440" bIns="45720" numCol="1" spcCol="0" rtlCol="0" fromWordArt="0" anchor="ctr" anchorCtr="0" forceAA="0" compatLnSpc="1">
+                            <a:prstTxWarp prst="textNoShape">
+                              <a:avLst/>
+                            </a:prstTxWarp>
+                            <a:noAutofit/>
+                          </wps:bodyPr>
+                        </wps:wsp>
+                        <wps:wsp>
+                          <wps:cNvPr id="5" name="Rectangle 5"/>
+                          <wps:cNvSpPr/>
+                          <wps:spPr>
+                            <a:xfrm rot="21088460">
+                              <a:off x="55828" y="0"/>
+                              <a:ext cx="27432" cy="129988"/>
+                            </a:xfrm>
+                            <a:prstGeom prst="rect">
+                              <a:avLst/>
+                            </a:prstGeom>
+                            <a:solidFill>
+                              <a:srgbClr val="FFFF00"/>
+                            </a:solidFill>
+                            <a:ln>
+                              <a:solidFill>
+                                <a:srgbClr val="FFFF00"/>
+                              </a:solidFill>
+                            </a:ln>
+                          </wps:spPr>
+                          <wps:style>
+                            <a:lnRef idx="2">
+                              <a:schemeClr val="accent1">
+                                <a:shade val="50000"/>
+                              </a:schemeClr>
+                            </a:lnRef>
+                            <a:fillRef idx="1">
+                              <a:schemeClr val="accent1"/>
+                            </a:fillRef>
+                            <a:effectRef idx="0">
+                              <a:schemeClr val="accent1"/>
+                            </a:effectRef>
+                            <a:fontRef idx="minor">
+                              <a:schemeClr val="lt1"/>
+                            </a:fontRef>
+                          </wps:style>
+                          <wps:bodyPr rot="0" spcFirstLastPara="0" vertOverflow="overflow" horzOverflow="overflow" vert="horz" wrap="square" lIns="91440" tIns="45720" rIns="91440" bIns="45720" numCol="1" spcCol="0" rtlCol="0" fromWordArt="0" anchor="ctr" anchorCtr="0" forceAA="0" compatLnSpc="1">
+                            <a:prstTxWarp prst="textNoShape">
+                              <a:avLst/>
+                            </a:prstTxWarp>
+                            <a:noAutofit/>
+                          </wps:bodyPr>
+                        </wps:wsp>
+                      </wpg:grpSp>
+                      <wps:wsp>
+                        <wps:cNvPr id="7" name="Straight Arrow Connector 7"/>
+                        <wps:cNvCnPr/>
+                        <wps:spPr>
+                          <a:xfrm flipH="1">
+                            <a:off x="1022350" y="57150"/>
+                            <a:ext cx="1971040" cy="1346200"/>
+                          </a:xfrm>
+                          <a:prstGeom prst="straightConnector1">
+                            <a:avLst/>
+                          </a:prstGeom>
+                          <a:ln w="28575">
+                            <a:solidFill>
+                              <a:srgbClr val="FFFF00"/>
+                            </a:solidFill>
+                            <a:tailEnd type="triangle"/>
+                          </a:ln>
+                        </wps:spPr>
+                        <wps:style>
+                          <a:lnRef idx="1">
+                            <a:schemeClr val="accent1"/>
+                          </a:lnRef>
+                          <a:fillRef idx="0">
+                            <a:schemeClr val="accent1"/>
+                          </a:fillRef>
+                          <a:effectRef idx="0">
+                            <a:schemeClr val="accent1"/>
+                          </a:effectRef>
+                          <a:fontRef idx="minor">
+                            <a:schemeClr val="tx1"/>
+                          </a:fontRef>
+                        </wps:style>
+                        <wps:bodyPr/>
+                      </wps:wsp>
+                      <wps:wsp>
+                        <wps:cNvPr id="8" name="Text Box 8"/>
+                        <wps:cNvSpPr txBox="1"/>
+                        <wps:spPr>
+                          <a:xfrm>
+                            <a:off x="2584450" y="12696"/>
+                            <a:ext cx="741680" cy="312046"/>
+                          </a:xfrm>
+                          <a:prstGeom prst="rect">
+                            <a:avLst/>
+                          </a:prstGeom>
+                          <a:solidFill>
+                            <a:schemeClr val="lt1"/>
+                          </a:solidFill>
+                          <a:ln w="6350">
+                            <a:noFill/>
+                          </a:ln>
+                        </wps:spPr>
+                        <wps:txbx>
+                          <w:txbxContent>
+                            <w:p>
+                              <w:r>
+                                <w:t>Cut here</w:t>
+                              </w:r>
+                            </w:p>
+                          </w:txbxContent>
+                        </wps:txbx>
+                        <wps:bodyPr rot="0" spcFirstLastPara="0" vertOverflow="overflow" horzOverflow="overflow" vert="horz" wrap="square" lIns="91440" tIns="45720" rIns="91440" bIns="45720" numCol="1" spcCol="0" rtlCol="0" fromWordArt="0" anchor="t" anchorCtr="0" forceAA="0" compatLnSpc="1">
+                          <a:prstTxWarp prst="textNoShape">
+                            <a:avLst/>
+                          </a:prstTxWarp>
+                          <a:noAutofit/>
+                        </wps:bodyPr>
+                      </wps:wsp>
+                      <wpg:grpSp>
+                        <wpg:cNvPr id="18" name="Group 18"/>
+                        <wpg:cNvGrpSpPr/>
+                        <wpg:grpSpPr>
+                          <a:xfrm>
+                            <a:off x="0" y="1123950"/>
+                            <a:ext cx="129988" cy="129988"/>
+                            <a:chOff x="0" y="0"/>
+                            <a:chExt cx="129988" cy="129988"/>
+                          </a:xfrm>
+                        </wpg:grpSpPr>
+                        <wps:wsp>
+                          <wps:cNvPr id="19" name="Rectangle 19"/>
+                          <wps:cNvSpPr/>
+                          <wps:spPr>
+                            <a:xfrm rot="4520126">
+                              <a:off x="51278" y="2222"/>
+                              <a:ext cx="27432" cy="129988"/>
+                            </a:xfrm>
+                            <a:prstGeom prst="rect">
+                              <a:avLst/>
+                            </a:prstGeom>
+                            <a:solidFill>
+                              <a:srgbClr val="FFFF00"/>
+                            </a:solidFill>
+                            <a:ln>
+                              <a:solidFill>
+                                <a:srgbClr val="FFFF00"/>
+                              </a:solidFill>
+                            </a:ln>
+                          </wps:spPr>
+                          <wps:style>
+                            <a:lnRef idx="2">
+                              <a:schemeClr val="accent1">
+                                <a:shade val="50000"/>
+                              </a:schemeClr>
+                            </a:lnRef>
+                            <a:fillRef idx="1">
+                              <a:schemeClr val="accent1"/>
+                            </a:fillRef>
+                            <a:effectRef idx="0">
+                              <a:schemeClr val="accent1"/>
+                            </a:effectRef>
+                            <a:fontRef idx="minor">
+                              <a:schemeClr val="lt1"/>
+                            </a:fontRef>
+                          </wps:style>
+                          <wps:bodyPr rot="0" spcFirstLastPara="0" vertOverflow="overflow" horzOverflow="overflow" vert="horz" wrap="square" lIns="91440" tIns="45720" rIns="91440" bIns="45720" numCol="1" spcCol="0" rtlCol="0" fromWordArt="0" anchor="ctr" anchorCtr="0" forceAA="0" compatLnSpc="1">
+                            <a:prstTxWarp prst="textNoShape">
+                              <a:avLst/>
+                            </a:prstTxWarp>
+                            <a:noAutofit/>
+                          </wps:bodyPr>
+                        </wps:wsp>
+                        <wps:wsp>
+                          <wps:cNvPr id="20" name="Rectangle 20"/>
+                          <wps:cNvSpPr/>
+                          <wps:spPr>
+                            <a:xfrm rot="21088460">
+                              <a:off x="55828" y="0"/>
+                              <a:ext cx="27432" cy="129988"/>
+                            </a:xfrm>
+                            <a:prstGeom prst="rect">
+                              <a:avLst/>
+                            </a:prstGeom>
+                            <a:solidFill>
+                              <a:srgbClr val="FFFF00"/>
+                            </a:solidFill>
+                            <a:ln>
+                              <a:solidFill>
+                                <a:srgbClr val="FFFF00"/>
+                              </a:solidFill>
+                            </a:ln>
+                          </wps:spPr>
+                          <wps:style>
+                            <a:lnRef idx="2">
+                              <a:schemeClr val="accent1">
+                                <a:shade val="50000"/>
+                              </a:schemeClr>
+                            </a:lnRef>
+                            <a:fillRef idx="1">
+                              <a:schemeClr val="accent1"/>
+                            </a:fillRef>
+                            <a:effectRef idx="0">
+                              <a:schemeClr val="accent1"/>
+                            </a:effectRef>
+                            <a:fontRef idx="minor">
+                              <a:schemeClr val="lt1"/>
+                            </a:fontRef>
+                          </wps:style>
+                          <wps:bodyPr rot="0" spcFirstLastPara="0" vertOverflow="overflow" horzOverflow="overflow" vert="horz" wrap="square" lIns="91440" tIns="45720" rIns="91440" bIns="45720" numCol="1" spcCol="0" rtlCol="0" fromWordArt="0" anchor="ctr" anchorCtr="0" forceAA="0" compatLnSpc="1">
+                            <a:prstTxWarp prst="textNoShape">
+                              <a:avLst/>
+                            </a:prstTxWarp>
+                            <a:noAutofit/>
+                          </wps:bodyPr>
+                        </wps:wsp>
+                      </wpg:grpSp>
+                      <wps:wsp>
+                        <wps:cNvPr id="21" name="Straight Arrow Connector 21"/>
+                        <wps:cNvCnPr/>
+                        <wps:spPr>
+                          <a:xfrm flipH="1">
+                            <a:off x="120650" y="222250"/>
+                            <a:ext cx="531159" cy="933823"/>
+                          </a:xfrm>
+                          <a:prstGeom prst="straightConnector1">
+                            <a:avLst/>
+                          </a:prstGeom>
+                          <a:ln w="28575">
+                            <a:solidFill>
+                              <a:srgbClr val="FFFF00"/>
+                            </a:solidFill>
+                            <a:tailEnd type="triangle"/>
+                          </a:ln>
+                        </wps:spPr>
+                        <wps:style>
+                          <a:lnRef idx="1">
+                            <a:schemeClr val="accent1"/>
+                          </a:lnRef>
+                          <a:fillRef idx="0">
+                            <a:schemeClr val="accent1"/>
+                          </a:fillRef>
+                          <a:effectRef idx="0">
+                            <a:schemeClr val="accent1"/>
+                          </a:effectRef>
+                          <a:fontRef idx="minor">
+                            <a:schemeClr val="tx1"/>
+                          </a:fontRef>
+                        </wps:style>
+                        <wps:bodyPr/>
+                      </wps:wsp>
+                    </wpg:wgp>
                   </a:graphicData>
                 </a:graphic>
-                <wp14:sizeRelH relativeFrom="margin">
-                  <wp14:pctWidth>0</wp14:pctWidth>
-                </wp14:sizeRelH>
                 <wp14:sizeRelV relativeFrom="margin">
                   <wp14:pctHeight>0</wp14:pctHeight>
                 </wp14:sizeRelV>
@@ -593,513 +905,47 @@
           </mc:Choice>
           <mc:Fallback>
             <w:pict>
-              <v:shape w14:anchorId="47D03B5F" id="Text Box 8" o:spid="_x0000_s1029" type="#_x0000_t202" style="position:absolute;margin-left:401.1pt;margin-top:-2.7pt;width:58.4pt;height:19.6pt;z-index:251662336;visibility:visible;mso-wrap-style:square;mso-width-percent:0;mso-height-percent:0;mso-wrap-distance-left:9pt;mso-wrap-distance-top:0;mso-wrap-distance-right:9pt;mso-wrap-distance-bottom:0;mso-position-horizontal:absolute;mso-position-horizontal-relative:margin;mso-position-vertical:absolute;mso-position-vertical-relative:text;mso-width-percent:0;mso-height-percent:0;mso-width-relative:margin;mso-height-relative:margin;v-text-anchor:top" o:gfxdata="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" fillcolor="white [3201]" stroked="f" strokeweight=".5pt">
-                <v:textbox>
-                  <w:txbxContent>
-                    <w:p>
-                      <w:r>
-                        <w:t>Cut here</w:t>
-                      </w:r>
-                    </w:p>
-                  </w:txbxContent>
-                </v:textbox>
-                <w10:wrap anchorx="margin"/>
-              </v:shape>
-            </w:pict>
-          </mc:Fallback>
-        </mc:AlternateContent>
-      </w:r>
-      <w:r>
-        <w:rPr>
-          <w:noProof/>
-        </w:rPr>
-        <mc:AlternateContent>
-          <mc:Choice Requires="wps">
-            <w:drawing>
-              <wp:anchor distT="0" distB="0" distL="114300" distR="114300" simplePos="0" relativeHeight="251659263" behindDoc="0" locked="0" layoutInCell="1" allowOverlap="1" wp14:anchorId="521C3E6F" wp14:editId="7C35D69D">
-                <wp:simplePos x="0" y="0"/>
-                <wp:positionH relativeFrom="margin">
-                  <wp:posOffset>2843530</wp:posOffset>
-                </wp:positionH>
-                <wp:positionV relativeFrom="paragraph">
-                  <wp:posOffset>-38735</wp:posOffset>
-                </wp:positionV>
-                <wp:extent cx="741680" cy="235473"/>
-                <wp:effectExtent l="0" t="0" r="1270" b="0"/>
-                <wp:wrapNone/>
-                <wp:docPr id="22" name="Text Box 22"/>
-                <wp:cNvGraphicFramePr/>
-                <a:graphic xmlns:a="http://schemas.openxmlformats.org/drawingml/2006/main">
-                  <a:graphicData uri="http://schemas.microsoft.com/office/word/2010/wordprocessingShape">
-                    <wps:wsp>
-                      <wps:cNvSpPr txBox="1"/>
-                      <wps:spPr>
-                        <a:xfrm>
-                          <a:off x="0" y="0"/>
-                          <a:ext cx="741680" cy="235473"/>
-                        </a:xfrm>
-                        <a:prstGeom prst="rect">
-                          <a:avLst/>
-                        </a:prstGeom>
-                        <a:solidFill>
-                          <a:schemeClr val="lt1"/>
-                        </a:solidFill>
-                        <a:ln w="6350">
-                          <a:noFill/>
-                        </a:ln>
-                      </wps:spPr>
-                      <wps:txbx>
-                        <w:txbxContent>
-                          <w:p>
-                            <w:r>
-                              <w:t>Cut here</w:t>
-                            </w:r>
-                          </w:p>
-                        </w:txbxContent>
-                      </wps:txbx>
-                      <wps:bodyPr rot="0" spcFirstLastPara="0" vertOverflow="overflow" horzOverflow="overflow" vert="horz" wrap="square" lIns="91440" tIns="45720" rIns="91440" bIns="45720" numCol="1" spcCol="0" rtlCol="0" fromWordArt="0" anchor="t" anchorCtr="0" forceAA="0" compatLnSpc="1">
-                        <a:prstTxWarp prst="textNoShape">
-                          <a:avLst/>
-                        </a:prstTxWarp>
-                        <a:noAutofit/>
-                      </wps:bodyPr>
-                    </wps:wsp>
-                  </a:graphicData>
-                </a:graphic>
-                <wp14:sizeRelH relativeFrom="margin">
-                  <wp14:pctWidth>0</wp14:pctWidth>
-                </wp14:sizeRelH>
-                <wp14:sizeRelV relativeFrom="margin">
-                  <wp14:pctHeight>0</wp14:pctHeight>
-                </wp14:sizeRelV>
-              </wp:anchor>
-            </w:drawing>
-          </mc:Choice>
-          <mc:Fallback>
-            <w:pict>
-              <v:shape w14:anchorId="521C3E6F" id="Text Box 22" o:spid="_x0000_s1030" type="#_x0000_t202" style="position:absolute;margin-left:223.9pt;margin-top:-3.05pt;width:58.4pt;height:18.55pt;z-index:251659263;visibility:visible;mso-wrap-style:square;mso-width-percent:0;mso-height-percent:0;mso-wrap-distance-left:9pt;mso-wrap-distance-top:0;mso-wrap-distance-right:9pt;mso-wrap-distance-bottom:0;mso-position-horizontal:absolute;mso-position-horizontal-relative:margin;mso-position-vertical:absolute;mso-position-vertical-relative:text;mso-width-percent:0;mso-height-percent:0;mso-width-relative:margin;mso-height-relative:margin;v-text-anchor:top" o:gfxdata="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" fillcolor="white [3201]" stroked="f" strokeweight=".5pt">
-                <v:textbox>
-                  <w:txbxContent>
-                    <w:p>
-                      <w:r>
-                        <w:t>Cut here</w:t>
-                      </w:r>
-                    </w:p>
-                  </w:txbxContent>
-                </v:textbox>
-                <w10:wrap anchorx="margin"/>
-              </v:shape>
-            </w:pict>
-          </mc:Fallback>
-        </mc:AlternateContent>
-      </w:r>
-      <w:r>
-        <w:rPr>
-          <w:noProof/>
-        </w:rPr>
-        <mc:AlternateContent>
-          <mc:Choice Requires="wps">
-            <w:drawing>
-              <wp:anchor distT="0" distB="0" distL="114300" distR="114300" simplePos="0" relativeHeight="251670528" behindDoc="0" locked="0" layoutInCell="1" allowOverlap="1" wp14:anchorId="15DEE529" wp14:editId="14C546DF">
-                <wp:simplePos x="0" y="0"/>
-                <wp:positionH relativeFrom="column">
-                  <wp:posOffset>2628900</wp:posOffset>
-                </wp:positionH>
-                <wp:positionV relativeFrom="paragraph">
-                  <wp:posOffset>174811</wp:posOffset>
-                </wp:positionV>
-                <wp:extent cx="531159" cy="933823"/>
-                <wp:effectExtent l="38100" t="19050" r="21590" b="38100"/>
-                <wp:wrapNone/>
-                <wp:docPr id="21" name="Straight Arrow Connector 21"/>
-                <wp:cNvGraphicFramePr/>
-                <a:graphic xmlns:a="http://schemas.openxmlformats.org/drawingml/2006/main">
-                  <a:graphicData uri="http://schemas.microsoft.com/office/word/2010/wordprocessingShape">
-                    <wps:wsp>
-                      <wps:cNvCnPr/>
-                      <wps:spPr>
-                        <a:xfrm flipH="1">
-                          <a:off x="0" y="0"/>
-                          <a:ext cx="531159" cy="933823"/>
-                        </a:xfrm>
-                        <a:prstGeom prst="straightConnector1">
-                          <a:avLst/>
-                        </a:prstGeom>
-                        <a:ln w="28575">
-                          <a:solidFill>
-                            <a:srgbClr val="FFFF00"/>
-                          </a:solidFill>
-                          <a:tailEnd type="triangle"/>
-                        </a:ln>
-                      </wps:spPr>
-                      <wps:style>
-                        <a:lnRef idx="1">
-                          <a:schemeClr val="accent1"/>
-                        </a:lnRef>
-                        <a:fillRef idx="0">
-                          <a:schemeClr val="accent1"/>
-                        </a:fillRef>
-                        <a:effectRef idx="0">
-                          <a:schemeClr val="accent1"/>
-                        </a:effectRef>
-                        <a:fontRef idx="minor">
-                          <a:schemeClr val="tx1"/>
-                        </a:fontRef>
-                      </wps:style>
-                      <wps:bodyPr/>
-                    </wps:wsp>
-                  </a:graphicData>
-                </a:graphic>
-                <wp14:sizeRelH relativeFrom="margin">
-                  <wp14:pctWidth>0</wp14:pctWidth>
-                </wp14:sizeRelH>
-                <wp14:sizeRelV relativeFrom="margin">
-                  <wp14:pctHeight>0</wp14:pctHeight>
-                </wp14:sizeRelV>
-              </wp:anchor>
-            </w:drawing>
-          </mc:Choice>
-          <mc:Fallback>
-            <w:pict>
-              <v:shape w14:anchorId="4AFFC184" id="Straight Arrow Connector 21" o:spid="_x0000_s1026" type="#_x0000_t32" style="position:absolute;margin-left:207pt;margin-top:13.75pt;width:41.8pt;height:73.55pt;flip:x;z-index:251670528;visibility:visible;mso-wrap-style:square;mso-width-percent:0;mso-height-percent:0;mso-wrap-distance-left:9pt;mso-wrap-distance-top:0;mso-wrap-distance-right:9pt;mso-wrap-distance-bottom:0;mso-position-horizontal:absolute;mso-position-horizontal-relative:text;mso-position-vertical:absolute;mso-position-vertical-relative:text;mso-width-percent:0;mso-height-percent:0;mso-width-relative:margin;mso-height-relative:margin" o:gfxdata="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" strokecolor="yellow" strokeweight="2.25pt">
-                <v:stroke endarrow="block" joinstyle="miter"/>
-              </v:shape>
-            </w:pict>
-          </mc:Fallback>
-        </mc:AlternateContent>
-      </w:r>
-      <w:r>
-        <w:rPr>
-          <w:noProof/>
-        </w:rPr>
-        <mc:AlternateContent>
-          <mc:Choice Requires="wpg">
-            <w:drawing>
-              <wp:anchor distT="0" distB="0" distL="114300" distR="114300" simplePos="0" relativeHeight="251669504" behindDoc="0" locked="0" layoutInCell="1" allowOverlap="1" wp14:anchorId="3807AD70" wp14:editId="36D91E9D">
-                <wp:simplePos x="0" y="0"/>
-                <wp:positionH relativeFrom="column">
-                  <wp:posOffset>2510473</wp:posOffset>
-                </wp:positionH>
-                <wp:positionV relativeFrom="paragraph">
-                  <wp:posOffset>1076007</wp:posOffset>
-                </wp:positionV>
-                <wp:extent cx="129988" cy="129988"/>
-                <wp:effectExtent l="19050" t="19050" r="22860" b="22860"/>
-                <wp:wrapNone/>
-                <wp:docPr id="18" name="Group 18"/>
-                <wp:cNvGraphicFramePr/>
-                <a:graphic xmlns:a="http://schemas.openxmlformats.org/drawingml/2006/main">
-                  <a:graphicData uri="http://schemas.microsoft.com/office/word/2010/wordprocessingGroup">
-                    <wpg:wgp>
-                      <wpg:cNvGrpSpPr/>
-                      <wpg:grpSpPr>
-                        <a:xfrm>
-                          <a:off x="0" y="0"/>
-                          <a:ext cx="129988" cy="129988"/>
-                          <a:chOff x="0" y="0"/>
-                          <a:chExt cx="129988" cy="129988"/>
-                        </a:xfrm>
-                      </wpg:grpSpPr>
-                      <wps:wsp>
-                        <wps:cNvPr id="19" name="Rectangle 19"/>
-                        <wps:cNvSpPr/>
-                        <wps:spPr>
-                          <a:xfrm rot="4520126">
-                            <a:off x="51278" y="2222"/>
-                            <a:ext cx="27432" cy="129988"/>
-                          </a:xfrm>
-                          <a:prstGeom prst="rect">
-                            <a:avLst/>
-                          </a:prstGeom>
-                          <a:solidFill>
-                            <a:srgbClr val="FFFF00"/>
-                          </a:solidFill>
-                          <a:ln>
-                            <a:solidFill>
-                              <a:srgbClr val="FFFF00"/>
-                            </a:solidFill>
-                          </a:ln>
-                        </wps:spPr>
-                        <wps:style>
-                          <a:lnRef idx="2">
-                            <a:schemeClr val="accent1">
-                              <a:shade val="50000"/>
-                            </a:schemeClr>
-                          </a:lnRef>
-                          <a:fillRef idx="1">
-                            <a:schemeClr val="accent1"/>
-                          </a:fillRef>
-                          <a:effectRef idx="0">
-                            <a:schemeClr val="accent1"/>
-                          </a:effectRef>
-                          <a:fontRef idx="minor">
-                            <a:schemeClr val="lt1"/>
-                          </a:fontRef>
-                        </wps:style>
-                        <wps:bodyPr rot="0" spcFirstLastPara="0" vertOverflow="overflow" horzOverflow="overflow" vert="horz" wrap="square" lIns="91440" tIns="45720" rIns="91440" bIns="45720" numCol="1" spcCol="0" rtlCol="0" fromWordArt="0" anchor="ctr" anchorCtr="0" forceAA="0" compatLnSpc="1">
-                          <a:prstTxWarp prst="textNoShape">
-                            <a:avLst/>
-                          </a:prstTxWarp>
-                          <a:noAutofit/>
-                        </wps:bodyPr>
-                      </wps:wsp>
-                      <wps:wsp>
-                        <wps:cNvPr id="20" name="Rectangle 20"/>
-                        <wps:cNvSpPr/>
-                        <wps:spPr>
-                          <a:xfrm rot="21088460">
-                            <a:off x="55828" y="0"/>
-                            <a:ext cx="27432" cy="129988"/>
-                          </a:xfrm>
-                          <a:prstGeom prst="rect">
-                            <a:avLst/>
-                          </a:prstGeom>
-                          <a:solidFill>
-                            <a:srgbClr val="FFFF00"/>
-                          </a:solidFill>
-                          <a:ln>
-                            <a:solidFill>
-                              <a:srgbClr val="FFFF00"/>
-                            </a:solidFill>
-                          </a:ln>
-                        </wps:spPr>
-                        <wps:style>
-                          <a:lnRef idx="2">
-                            <a:schemeClr val="accent1">
-                              <a:shade val="50000"/>
-                            </a:schemeClr>
-                          </a:lnRef>
-                          <a:fillRef idx="1">
-                            <a:schemeClr val="accent1"/>
-                          </a:fillRef>
-                          <a:effectRef idx="0">
-                            <a:schemeClr val="accent1"/>
-                          </a:effectRef>
-                          <a:fontRef idx="minor">
-                            <a:schemeClr val="lt1"/>
-                          </a:fontRef>
-                        </wps:style>
-                        <wps:bodyPr rot="0" spcFirstLastPara="0" vertOverflow="overflow" horzOverflow="overflow" vert="horz" wrap="square" lIns="91440" tIns="45720" rIns="91440" bIns="45720" numCol="1" spcCol="0" rtlCol="0" fromWordArt="0" anchor="ctr" anchorCtr="0" forceAA="0" compatLnSpc="1">
-                          <a:prstTxWarp prst="textNoShape">
-                            <a:avLst/>
-                          </a:prstTxWarp>
-                          <a:noAutofit/>
-                        </wps:bodyPr>
-                      </wps:wsp>
-                    </wpg:wgp>
-                  </a:graphicData>
-                </a:graphic>
-              </wp:anchor>
-            </w:drawing>
-          </mc:Choice>
-          <mc:Fallback>
-            <w:pict>
-              <v:group w14:anchorId="007C784C" id="Group 18" o:spid="_x0000_s1026" style="position:absolute;margin-left:197.7pt;margin-top:84.7pt;width:10.25pt;height:10.25pt;z-index:251669504" coordsize="129988,129988" o:gfxdata="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">
-                <v:rect id="Rectangle 19" o:spid="_x0000_s1027" style="position:absolute;left:51278;top:2222;width:27432;height:129988;rotation:4937183fd;visibility:visible;mso-wrap-style:square;v-text-anchor:middle" o:gfxdata="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" fillcolor="yellow" strokecolor="yellow" strokeweight="1pt"/>
-                <v:rect id="Rectangle 20" o:spid="_x0000_s1028" style="position:absolute;left:55828;width:27432;height:129988;rotation:-558738fd;visibility:visible;mso-wrap-style:square;v-text-anchor:middle" o:gfxdata="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" fillcolor="yellow" strokecolor="yellow" strokeweight="1pt"/>
-              </v:group>
-            </w:pict>
-          </mc:Fallback>
-        </mc:AlternateContent>
-      </w:r>
-      <w:r>
-        <w:rPr>
-          <w:noProof/>
-        </w:rPr>
-        <mc:AlternateContent>
-          <mc:Choice Requires="wps">
-            <w:drawing>
-              <wp:anchor distT="0" distB="0" distL="114300" distR="114300" simplePos="0" relativeHeight="251661312" behindDoc="0" locked="0" layoutInCell="1" allowOverlap="1" wp14:anchorId="3030DE08" wp14:editId="379BD367">
-                <wp:simplePos x="0" y="0"/>
-                <wp:positionH relativeFrom="column">
-                  <wp:posOffset>3530600</wp:posOffset>
-                </wp:positionH>
-                <wp:positionV relativeFrom="paragraph">
-                  <wp:posOffset>15240</wp:posOffset>
-                </wp:positionV>
-                <wp:extent cx="1971040" cy="1346200"/>
-                <wp:effectExtent l="38100" t="19050" r="29210" b="44450"/>
-                <wp:wrapNone/>
-                <wp:docPr id="7" name="Straight Arrow Connector 7"/>
-                <wp:cNvGraphicFramePr/>
-                <a:graphic xmlns:a="http://schemas.openxmlformats.org/drawingml/2006/main">
-                  <a:graphicData uri="http://schemas.microsoft.com/office/word/2010/wordprocessingShape">
-                    <wps:wsp>
-                      <wps:cNvCnPr/>
-                      <wps:spPr>
-                        <a:xfrm flipH="1">
-                          <a:off x="0" y="0"/>
-                          <a:ext cx="1971040" cy="1346200"/>
-                        </a:xfrm>
-                        <a:prstGeom prst="straightConnector1">
-                          <a:avLst/>
-                        </a:prstGeom>
-                        <a:ln w="28575">
-                          <a:solidFill>
-                            <a:srgbClr val="FFFF00"/>
-                          </a:solidFill>
-                          <a:tailEnd type="triangle"/>
-                        </a:ln>
-                      </wps:spPr>
-                      <wps:style>
-                        <a:lnRef idx="1">
-                          <a:schemeClr val="accent1"/>
-                        </a:lnRef>
-                        <a:fillRef idx="0">
-                          <a:schemeClr val="accent1"/>
-                        </a:fillRef>
-                        <a:effectRef idx="0">
-                          <a:schemeClr val="accent1"/>
-                        </a:effectRef>
-                        <a:fontRef idx="minor">
-                          <a:schemeClr val="tx1"/>
-                        </a:fontRef>
-                      </wps:style>
-                      <wps:bodyPr/>
-                    </wps:wsp>
-                  </a:graphicData>
-                </a:graphic>
-              </wp:anchor>
-            </w:drawing>
-          </mc:Choice>
-          <mc:Fallback>
-            <w:pict>
-              <v:shape w14:anchorId="29DA7B1F" id="Straight Arrow Connector 7" o:spid="_x0000_s1026" type="#_x0000_t32" style="position:absolute;margin-left:278pt;margin-top:1.2pt;width:155.2pt;height:106pt;flip:x;z-index:251661312;visibility:visible;mso-wrap-style:square;mso-wrap-distance-left:9pt;mso-wrap-distance-top:0;mso-wrap-distance-right:9pt;mso-wrap-distance-bottom:0;mso-position-horizontal:absolute;mso-position-horizontal-relative:text;mso-position-vertical:absolute;mso-position-vertical-relative:text" o:gfxdata="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" strokecolor="yellow" strokeweight="2.25pt">
-                <v:stroke endarrow="block" joinstyle="miter"/>
-              </v:shape>
-            </w:pict>
-          </mc:Fallback>
-        </mc:AlternateContent>
-      </w:r>
-      <w:r>
-        <w:rPr>
-          <w:noProof/>
-        </w:rPr>
-        <mc:AlternateContent>
-          <mc:Choice Requires="wpg">
-            <w:drawing>
-              <wp:anchor distT="0" distB="0" distL="114300" distR="114300" simplePos="0" relativeHeight="251660288" behindDoc="0" locked="0" layoutInCell="1" allowOverlap="1" wp14:anchorId="1E40B84F" wp14:editId="26D89705">
-                <wp:simplePos x="0" y="0"/>
-                <wp:positionH relativeFrom="column">
-                  <wp:posOffset>3411220</wp:posOffset>
-                </wp:positionH>
-                <wp:positionV relativeFrom="paragraph">
-                  <wp:posOffset>1328420</wp:posOffset>
-                </wp:positionV>
-                <wp:extent cx="129988" cy="129988"/>
-                <wp:effectExtent l="19050" t="19050" r="22860" b="22860"/>
-                <wp:wrapNone/>
-                <wp:docPr id="6" name="Group 6"/>
-                <wp:cNvGraphicFramePr/>
-                <a:graphic xmlns:a="http://schemas.openxmlformats.org/drawingml/2006/main">
-                  <a:graphicData uri="http://schemas.microsoft.com/office/word/2010/wordprocessingGroup">
-                    <wpg:wgp>
-                      <wpg:cNvGrpSpPr/>
-                      <wpg:grpSpPr>
-                        <a:xfrm>
-                          <a:off x="0" y="0"/>
-                          <a:ext cx="129988" cy="129988"/>
-                          <a:chOff x="0" y="0"/>
-                          <a:chExt cx="129988" cy="129988"/>
-                        </a:xfrm>
-                      </wpg:grpSpPr>
-                      <wps:wsp>
-                        <wps:cNvPr id="4" name="Rectangle 4"/>
-                        <wps:cNvSpPr/>
-                        <wps:spPr>
-                          <a:xfrm rot="4520126">
-                            <a:off x="51278" y="2222"/>
-                            <a:ext cx="27432" cy="129988"/>
-                          </a:xfrm>
-                          <a:prstGeom prst="rect">
-                            <a:avLst/>
-                          </a:prstGeom>
-                          <a:solidFill>
-                            <a:srgbClr val="FFFF00"/>
-                          </a:solidFill>
-                          <a:ln>
-                            <a:solidFill>
-                              <a:srgbClr val="FFFF00"/>
-                            </a:solidFill>
-                          </a:ln>
-                        </wps:spPr>
-                        <wps:style>
-                          <a:lnRef idx="2">
-                            <a:schemeClr val="accent1">
-                              <a:shade val="50000"/>
-                            </a:schemeClr>
-                          </a:lnRef>
-                          <a:fillRef idx="1">
-                            <a:schemeClr val="accent1"/>
-                          </a:fillRef>
-                          <a:effectRef idx="0">
-                            <a:schemeClr val="accent1"/>
-                          </a:effectRef>
-                          <a:fontRef idx="minor">
-                            <a:schemeClr val="lt1"/>
-                          </a:fontRef>
-                        </wps:style>
-                        <wps:bodyPr rot="0" spcFirstLastPara="0" vertOverflow="overflow" horzOverflow="overflow" vert="horz" wrap="square" lIns="91440" tIns="45720" rIns="91440" bIns="45720" numCol="1" spcCol="0" rtlCol="0" fromWordArt="0" anchor="ctr" anchorCtr="0" forceAA="0" compatLnSpc="1">
-                          <a:prstTxWarp prst="textNoShape">
-                            <a:avLst/>
-                          </a:prstTxWarp>
-                          <a:noAutofit/>
-                        </wps:bodyPr>
-                      </wps:wsp>
-                      <wps:wsp>
-                        <wps:cNvPr id="5" name="Rectangle 5"/>
-                        <wps:cNvSpPr/>
-                        <wps:spPr>
-                          <a:xfrm rot="21088460">
-                            <a:off x="55828" y="0"/>
-                            <a:ext cx="27432" cy="129988"/>
-                          </a:xfrm>
-                          <a:prstGeom prst="rect">
-                            <a:avLst/>
-                          </a:prstGeom>
-                          <a:solidFill>
-                            <a:srgbClr val="FFFF00"/>
-                          </a:solidFill>
-                          <a:ln>
-                            <a:solidFill>
-                              <a:srgbClr val="FFFF00"/>
-                            </a:solidFill>
-                          </a:ln>
-                        </wps:spPr>
-                        <wps:style>
-                          <a:lnRef idx="2">
-                            <a:schemeClr val="accent1">
-                              <a:shade val="50000"/>
-                            </a:schemeClr>
-                          </a:lnRef>
-                          <a:fillRef idx="1">
-                            <a:schemeClr val="accent1"/>
-                          </a:fillRef>
-                          <a:effectRef idx="0">
-                            <a:schemeClr val="accent1"/>
-                          </a:effectRef>
-                          <a:fontRef idx="minor">
-                            <a:schemeClr val="lt1"/>
-                          </a:fontRef>
-                        </wps:style>
-                        <wps:bodyPr rot="0" spcFirstLastPara="0" vertOverflow="overflow" horzOverflow="overflow" vert="horz" wrap="square" lIns="91440" tIns="45720" rIns="91440" bIns="45720" numCol="1" spcCol="0" rtlCol="0" fromWordArt="0" anchor="ctr" anchorCtr="0" forceAA="0" compatLnSpc="1">
-                          <a:prstTxWarp prst="textNoShape">
-                            <a:avLst/>
-                          </a:prstTxWarp>
-                          <a:noAutofit/>
-                        </wps:bodyPr>
-                      </wps:wsp>
-                    </wpg:wgp>
-                  </a:graphicData>
-                </a:graphic>
-              </wp:anchor>
-            </w:drawing>
-          </mc:Choice>
-          <mc:Fallback>
-            <w:pict>
-              <v:group w14:anchorId="0A8C7345" id="Group 6" o:spid="_x0000_s1026" style="position:absolute;margin-left:268.6pt;margin-top:104.6pt;width:10.25pt;height:10.25pt;z-index:251660288" coordsize="129988,129988" o:gfxdata="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">
-                <v:rect id="Rectangle 4" o:spid="_x0000_s1027" style="position:absolute;left:51278;top:2222;width:27432;height:129988;rotation:4937183fd;visibility:visible;mso-wrap-style:square;v-text-anchor:middle" o:gfxdata="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" fillcolor="yellow" strokecolor="yellow" strokeweight="1pt"/>
-                <v:rect id="Rectangle 5" o:spid="_x0000_s1028" style="position:absolute;left:55828;width:27432;height:129988;rotation:-558738fd;visibility:visible;mso-wrap-style:square;v-text-anchor:middle" o:gfxdata="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" fillcolor="yellow" strokecolor="yellow" strokeweight="1pt"/>
+              <v:group w14:anchorId="1592F38C" id="Group 3" o:spid="_x0000_s1029" style="position:absolute;margin-left:190.15pt;margin-top:-1.9pt;width:261.9pt;height:105.35pt;z-index:251670528;mso-height-relative:margin" coordorigin="" coordsize="33261,14952" o:gfxdata="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">
+                <v:shape id="Text Box 22" o:spid="_x0000_s1030" type="#_x0000_t202" style="position:absolute;left:3365;width:7417;height:2715;visibility:visible;mso-wrap-style:square;v-text-anchor:top" o:gfxdata="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" fillcolor="white [3201]" stroked="f" strokeweight=".5pt">
+                  <v:textbox>
+                    <w:txbxContent>
+                      <w:p>
+                        <w:r>
+                          <w:t>Cut here</w:t>
+                        </w:r>
+                      </w:p>
+                    </w:txbxContent>
+                  </v:textbox>
+                </v:shape>
+                <v:group id="Group 6" o:spid="_x0000_s1031" style="position:absolute;left:9017;top:13652;width:1299;height:1300" coordsize="129988,129988" o:gfxdata="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">
+                  <v:rect id="Rectangle 4" o:spid="_x0000_s1032" style="position:absolute;left:51278;top:2222;width:27432;height:129988;rotation:4937183fd;visibility:visible;mso-wrap-style:square;v-text-anchor:middle" o:gfxdata="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" fillcolor="yellow" strokecolor="yellow" strokeweight="1pt"/>
+                  <v:rect id="Rectangle 5" o:spid="_x0000_s1033" style="position:absolute;left:55828;width:27432;height:129988;rotation:-558738fd;visibility:visible;mso-wrap-style:square;v-text-anchor:middle" o:gfxdata="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" fillcolor="yellow" strokecolor="yellow" strokeweight="1pt"/>
+                </v:group>
+                <v:shapetype id="_x0000_t32" coordsize="21600,21600" o:spt="32" o:oned="t" path="m,l21600,21600e" filled="f">
+                  <v:path arrowok="t" fillok="f" o:connecttype="none"/>
+                  <o:lock v:ext="edit" shapetype="t"/>
+                </v:shapetype>
+                <v:shape id="Straight Arrow Connector 7" o:spid="_x0000_s1034" type="#_x0000_t32" style="position:absolute;left:10223;top:571;width:19710;height:13462;flip:x;visibility:visible;mso-wrap-style:square" o:connectortype="straight" o:gfxdata="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" strokecolor="yellow" strokeweight="2.25pt">
+                  <v:stroke endarrow="block" joinstyle="miter"/>
+                </v:shape>
+                <v:shape id="Text Box 8" o:spid="_x0000_s1035" type="#_x0000_t202" style="position:absolute;left:25844;top:126;width:7417;height:3121;visibility:visible;mso-wrap-style:square;v-text-anchor:top" o:gfxdata="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" fillcolor="white [3201]" stroked="f" strokeweight=".5pt">
+                  <v:textbox>
+                    <w:txbxContent>
+                      <w:p>
+                        <w:r>
+                          <w:t>Cut here</w:t>
+                        </w:r>
+                      </w:p>
+                    </w:txbxContent>
+                  </v:textbox>
+                </v:shape>
+                <v:group id="Group 18" o:spid="_x0000_s1036" style="position:absolute;top:11239;width:1299;height:1300" coordsize="129988,129988" o:gfxdata="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">
+                  <v:rect id="Rectangle 19" o:spid="_x0000_s1037" style="position:absolute;left:51278;top:2222;width:27432;height:129988;rotation:4937183fd;visibility:visible;mso-wrap-style:square;v-text-anchor:middle" o:gfxdata="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" fillcolor="yellow" strokecolor="yellow" strokeweight="1pt"/>
+                  <v:rect id="Rectangle 20" o:spid="_x0000_s1038" style="position:absolute;left:55828;width:27432;height:129988;rotation:-558738fd;visibility:visible;mso-wrap-style:square;v-text-anchor:middle" o:gfxdata="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" fillcolor="yellow" strokecolor="yellow" strokeweight="1pt"/>
+                </v:group>
+                <v:shape id="Straight Arrow Connector 21" o:spid="_x0000_s1039" type="#_x0000_t32" style="position:absolute;left:1206;top:2222;width:5312;height:9338;flip:x;visibility:visible;mso-wrap-style:square" o:connectortype="straight" o:gfxdata="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" strokecolor="yellow" strokeweight="2.25pt">
+                  <v:stroke endarrow="block" joinstyle="miter"/>
+                </v:shape>
               </v:group>
             </w:pict>
           </mc:Fallback>
@@ -1110,9 +956,17 @@
           <w:noProof/>
         </w:rPr>
         <w:drawing>
-          <wp:inline distT="0" distB="0" distL="0" distR="0" wp14:anchorId="0A492DCF" wp14:editId="5E2665D1">
+          <wp:anchor distT="0" distB="0" distL="114300" distR="114300" simplePos="0" relativeHeight="251682816" behindDoc="1" locked="0" layoutInCell="1" allowOverlap="1" wp14:anchorId="0A492DCF" wp14:editId="31A9681D">
+            <wp:simplePos x="0" y="0"/>
+            <wp:positionH relativeFrom="column">
+              <wp:posOffset>-114300</wp:posOffset>
+            </wp:positionH>
+            <wp:positionV relativeFrom="paragraph">
+              <wp:posOffset>0</wp:posOffset>
+            </wp:positionV>
             <wp:extent cx="5943600" cy="4865370"/>
             <wp:effectExtent l="0" t="0" r="0" b="0"/>
+            <wp:wrapNone/>
             <wp:docPr id="2" name="Picture 2"/>
             <wp:cNvGraphicFramePr>
               <a:graphicFrameLocks xmlns:a="http://schemas.openxmlformats.org/drawingml/2006/main" noChangeAspect="1"/>
@@ -1125,7 +979,13 @@
                     <pic:cNvPicPr/>
                   </pic:nvPicPr>
                   <pic:blipFill>
-                    <a:blip r:embed="rId6"/>
+                    <a:blip r:embed="rId6">
+                      <a:extLst>
+                        <a:ext uri="{28A0092B-C50C-407E-A947-70E740481C1C}">
+                          <a14:useLocalDpi xmlns:a14="http://schemas.microsoft.com/office/drawing/2010/main" val="0"/>
+                        </a:ext>
+                      </a:extLst>
+                    </a:blip>
                     <a:stretch>
                       <a:fillRect/>
                     </a:stretch>
@@ -1142,22 +1002,25 @@
                 </pic:pic>
               </a:graphicData>
             </a:graphic>
-          </wp:inline>
+            <wp14:sizeRelH relativeFrom="page">
+              <wp14:pctWidth>0</wp14:pctWidth>
+            </wp14:sizeRelH>
+            <wp14:sizeRelV relativeFrom="page">
+              <wp14:pctHeight>0</wp14:pctHeight>
+            </wp14:sizeRelV>
+          </wp:anchor>
         </w:drawing>
+      </w:r>
+      <w:r>
+        <w:br w:type="page"/>
       </w:r>
     </w:p>
     <w:p/>
     <w:p>
       <w:r>
-        <w:br w:type="page"/>
-      </w:r>
-    </w:p>
-    <w:p>
-      <w:r>
         <w:rPr>
           <w:noProof/>
         </w:rPr>
-        <w:lastRenderedPageBreak/>
         <mc:AlternateContent>
           <mc:Choice Requires="wpg">
             <w:drawing>
@@ -1756,12 +1619,12 @@
           </mc:Choice>
           <mc:Fallback>
             <w:pict>
-              <v:group w14:anchorId="0F6AA71C" id="Group 28" o:spid="_x0000_s1031" style="position:absolute;margin-left:82.5pt;margin-top:70.5pt;width:128.85pt;height:279.1pt;z-index:251677696;mso-height-relative:margin" coordorigin="24" coordsize="16368,35446" o:gfxdata="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">
-                <v:shape id="Freeform: Shape 24" o:spid="_x0000_s1032" style="position:absolute;left:2414;width:11734;height:33718;visibility:visible;mso-wrap-style:square;v-text-anchor:middle" coordsize="1173401,3371849" o:gfxdata="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" path="m289484,3371849c219323,3334171,86282,3309195,43101,3022600,-80,2736005,-21457,1484841,30401,1035050,82259,585259,163751,496358,354251,323850,544751,151342,859076,75671,1173401,e" filled="f" strokecolor="#c45911 [2405]" strokeweight="3pt">
+              <v:group w14:anchorId="0F6AA71C" id="Group 28" o:spid="_x0000_s1040" style="position:absolute;margin-left:82.5pt;margin-top:70.5pt;width:128.85pt;height:279.1pt;z-index:251677696;mso-height-relative:margin" coordorigin="24" coordsize="16368,35446" o:gfxdata="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">
+                <v:shape id="Freeform: Shape 24" o:spid="_x0000_s1041" style="position:absolute;left:2414;width:11734;height:33718;visibility:visible;mso-wrap-style:square;v-text-anchor:middle" coordsize="1173401,3371849" o:gfxdata="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" path="m289484,3371849c219323,3334171,86282,3309195,43101,3022600,-80,2736005,-21457,1484841,30401,1035050,82259,585259,163751,496358,354251,323850,544751,151342,859076,75671,1173401,e" filled="f" strokecolor="#c45911 [2405]" strokeweight="3pt">
                   <v:stroke joinstyle="miter"/>
                   <v:path arrowok="t" o:connecttype="custom" o:connectlocs="289484,3371849;43101,3022600;30401,1035050;354251,323850;1173400,0" o:connectangles="0,0,0,0,0"/>
                 </v:shape>
-                <v:shape id="Freeform: Shape 25" o:spid="_x0000_s1033" style="position:absolute;left:24;top:1866;width:14124;height:33580;visibility:visible;mso-wrap-style:square;v-text-anchor:middle" coordsize="1182580,3364453" o:spt="100" o:gfxdata="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" adj="-11796480,,5400" path="m451318,3364138v-96838,4233,-321263,-29070,-391246,-410253c-9911,2572702,-17780,1508382,31419,1077042,80618,645702,163409,545349,355269,365842,547129,186335,868255,75671,1182580,e" filled="f" strokecolor="#538135 [2409]" strokeweight="3pt">
+                <v:shape id="Freeform: Shape 25" o:spid="_x0000_s1042" style="position:absolute;left:24;top:1866;width:14124;height:33580;visibility:visible;mso-wrap-style:square;v-text-anchor:middle" coordsize="1182580,3364453" o:spt="100" o:gfxdata="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" adj="-11796480,,5400" path="m451318,3364138v-96838,4233,-321263,-29070,-391246,-410253c-9911,2572702,-17780,1508382,31419,1077042,80618,645702,163409,545349,355269,365842,547129,186335,868255,75671,1182580,e" filled="f" strokecolor="#538135 [2409]" strokeweight="3pt">
                   <v:stroke joinstyle="miter"/>
                   <v:formulas/>
                   <v:path arrowok="t" o:connecttype="custom" o:connectlocs="539048,3357644;71749,2948183;37526,1074963;424328,365136;1412456,0" o:connectangles="0,0,0,0,0" textboxrect="0,0,1182580,3364453"/>
@@ -1775,7 +1638,7 @@
                     </w:txbxContent>
                   </v:textbox>
                 </v:shape>
-                <v:shape id="Freeform: Shape 26" o:spid="_x0000_s1034" style="position:absolute;left:6477;top:6544;width:9915;height:6714;visibility:visible;mso-wrap-style:square;v-text-anchor:middle" coordsize="830171,672729" o:spt="100" o:gfxdata="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" adj="-11796480,,5400" path="m65325,672699v-96838,4233,-87921,-432033,39553,-544149c232352,16434,597294,10395,830171,e" filled="f" strokecolor="black [3213]" strokeweight="3pt">
+                <v:shape id="Freeform: Shape 26" o:spid="_x0000_s1043" style="position:absolute;left:6477;top:6544;width:9915;height:6714;visibility:visible;mso-wrap-style:square;v-text-anchor:middle" coordsize="830171,672729" o:spt="100" o:gfxdata="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" adj="-11796480,,5400" path="m65325,672699v-96838,4233,-87921,-432033,39553,-544149c232352,16434,597294,10395,830171,e" filled="f" strokecolor="black [3213]" strokeweight="3pt">
                   <v:stroke joinstyle="miter"/>
                   <v:formulas/>
                   <v:path arrowok="t" o:connecttype="custom" o:connectlocs="78023,671401;125265,128302;991545,0" o:connectangles="0,0,0" textboxrect="0,0,830171,672729"/>
@@ -1839,13 +1702,7 @@
                         <w:txbxContent>
                           <w:p>
                             <w:r>
-                              <w:t>Add Jumpers (top side</w:t>
-                            </w:r>
-                            <w:r>
-                              <w:t xml:space="preserve"> </w:t>
-                            </w:r>
-                            <w:r>
-                              <w:t>view)</w:t>
+                              <w:t>Add Jumpers (top side view)</w:t>
                             </w:r>
                           </w:p>
                         </w:txbxContent>
@@ -1870,18 +1727,12 @@
           </mc:Choice>
           <mc:Fallback>
             <w:pict>
-              <v:shape w14:anchorId="058F13B9" id="Text Box 29" o:spid="_x0000_s1035" type="#_x0000_t202" style="position:absolute;margin-left:51pt;margin-top:10.2pt;width:150.9pt;height:24pt;z-index:251679744;visibility:visible;mso-wrap-style:square;mso-width-percent:0;mso-height-percent:0;mso-wrap-distance-left:9pt;mso-wrap-distance-top:0;mso-wrap-distance-right:9pt;mso-wrap-distance-bottom:0;mso-position-horizontal:absolute;mso-position-horizontal-relative:text;mso-position-vertical:absolute;mso-position-vertical-relative:text;mso-width-percent:0;mso-height-percent:0;mso-width-relative:margin;mso-height-relative:margin;v-text-anchor:top" o:gfxdata="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" fillcolor="white [3201]" strokeweight=".5pt">
+              <v:shape w14:anchorId="058F13B9" id="Text Box 29" o:spid="_x0000_s1044" type="#_x0000_t202" style="position:absolute;margin-left:51pt;margin-top:10.2pt;width:150.9pt;height:24pt;z-index:251679744;visibility:visible;mso-wrap-style:square;mso-width-percent:0;mso-height-percent:0;mso-wrap-distance-left:9pt;mso-wrap-distance-top:0;mso-wrap-distance-right:9pt;mso-wrap-distance-bottom:0;mso-position-horizontal:absolute;mso-position-horizontal-relative:text;mso-position-vertical:absolute;mso-position-vertical-relative:text;mso-width-percent:0;mso-height-percent:0;mso-width-relative:margin;mso-height-relative:margin;v-text-anchor:top" o:gfxdata="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" fillcolor="white [3201]" strokeweight=".5pt">
                 <v:textbox>
                   <w:txbxContent>
                     <w:p>
                       <w:r>
-                        <w:t>Add Jumpers (top side</w:t>
-                      </w:r>
-                      <w:r>
-                        <w:t xml:space="preserve"> </w:t>
-                      </w:r>
-                      <w:r>
-                        <w:t>view)</w:t>
+                        <w:t>Add Jumpers (top side view)</w:t>
                       </w:r>
                     </w:p>
                   </w:txbxContent>
@@ -1892,6 +1743,9 @@
         </mc:AlternateContent>
       </w:r>
       <w:r>
+        <w:rPr>
+          <w:noProof/>
+        </w:rPr>
         <w:drawing>
           <wp:anchor distT="0" distB="0" distL="114300" distR="114300" simplePos="0" relativeHeight="251678720" behindDoc="1" locked="0" layoutInCell="1" allowOverlap="1" wp14:anchorId="532095C4" wp14:editId="764F563C">
             <wp:simplePos x="0" y="0"/>

</xml_diff>